<commit_message>
entity optimization gpt prompt refactor + gpt answers in correct_edges, intial main py script
</commit_message>
<xml_diff>
--- a/docs/COPY - Causal Graph Identification by LLMs.docx
+++ b/docs/COPY - Causal Graph Identification by LLMs.docx
@@ -10248,7 +10248,7 @@
           <w:kern w:val="0"/>
           <w:sz w:val="21"/>
           <w:szCs w:val="21"/>
-          <w:lang w:val="it-IT" w:eastAsia="it-IT"/>
+          <w:lang w:eastAsia="it-IT"/>
           <w14:ligatures w14:val="none"/>
         </w:rPr>
         <w:t>data</w:t>
@@ -10260,7 +10260,7 @@
           <w:kern w:val="0"/>
           <w:sz w:val="21"/>
           <w:szCs w:val="21"/>
-          <w:lang w:val="it-IT" w:eastAsia="it-IT"/>
+          <w:lang w:eastAsia="it-IT"/>
           <w14:ligatures w14:val="none"/>
         </w:rPr>
         <w:t xml:space="preserve"> </w:t>
@@ -10272,7 +10272,7 @@
           <w:kern w:val="0"/>
           <w:sz w:val="21"/>
           <w:szCs w:val="21"/>
-          <w:lang w:val="it-IT" w:eastAsia="it-IT"/>
+          <w:lang w:eastAsia="it-IT"/>
           <w14:ligatures w14:val="none"/>
         </w:rPr>
         <w:t>=</w:t>
@@ -10284,7 +10284,7 @@
           <w:kern w:val="0"/>
           <w:sz w:val="21"/>
           <w:szCs w:val="21"/>
-          <w:lang w:val="it-IT" w:eastAsia="it-IT"/>
+          <w:lang w:eastAsia="it-IT"/>
           <w14:ligatures w14:val="none"/>
         </w:rPr>
         <w:t xml:space="preserve"> </w:t>
@@ -10297,7 +10297,7 @@
           <w:kern w:val="0"/>
           <w:sz w:val="21"/>
           <w:szCs w:val="21"/>
-          <w:lang w:val="it-IT" w:eastAsia="it-IT"/>
+          <w:lang w:eastAsia="it-IT"/>
           <w14:ligatures w14:val="none"/>
         </w:rPr>
         <w:t>data</w:t>
@@ -10309,7 +10309,7 @@
           <w:kern w:val="0"/>
           <w:sz w:val="21"/>
           <w:szCs w:val="21"/>
-          <w:lang w:val="it-IT" w:eastAsia="it-IT"/>
+          <w:lang w:eastAsia="it-IT"/>
           <w14:ligatures w14:val="none"/>
         </w:rPr>
         <w:t>.loc</w:t>
@@ -10322,7 +10322,7 @@
           <w:kern w:val="0"/>
           <w:sz w:val="21"/>
           <w:szCs w:val="21"/>
-          <w:lang w:val="it-IT" w:eastAsia="it-IT"/>
+          <w:lang w:eastAsia="it-IT"/>
           <w14:ligatures w14:val="none"/>
         </w:rPr>
         <w:t>[</w:t>
@@ -10334,7 +10334,7 @@
           <w:kern w:val="0"/>
           <w:sz w:val="21"/>
           <w:szCs w:val="21"/>
-          <w:lang w:val="it-IT" w:eastAsia="it-IT"/>
+          <w:lang w:eastAsia="it-IT"/>
           <w14:ligatures w14:val="none"/>
         </w:rPr>
         <w:t>data</w:t>
@@ -10346,7 +10346,7 @@
           <w:kern w:val="0"/>
           <w:sz w:val="21"/>
           <w:szCs w:val="21"/>
-          <w:lang w:val="it-IT" w:eastAsia="it-IT"/>
+          <w:lang w:eastAsia="it-IT"/>
           <w14:ligatures w14:val="none"/>
         </w:rPr>
         <w:t>[</w:t>
@@ -10358,7 +10358,7 @@
           <w:kern w:val="0"/>
           <w:sz w:val="21"/>
           <w:szCs w:val="21"/>
-          <w:lang w:val="it-IT" w:eastAsia="it-IT"/>
+          <w:lang w:eastAsia="it-IT"/>
           <w14:ligatures w14:val="none"/>
         </w:rPr>
         <w:t>'abstract'</w:t>
@@ -10371,7 +10371,7 @@
           <w:kern w:val="0"/>
           <w:sz w:val="21"/>
           <w:szCs w:val="21"/>
-          <w:lang w:val="it-IT" w:eastAsia="it-IT"/>
+          <w:lang w:eastAsia="it-IT"/>
           <w14:ligatures w14:val="none"/>
         </w:rPr>
         <w:t xml:space="preserve">] </w:t>
@@ -10383,7 +10383,7 @@
           <w:kern w:val="0"/>
           <w:sz w:val="21"/>
           <w:szCs w:val="21"/>
-          <w:lang w:val="it-IT" w:eastAsia="it-IT"/>
+          <w:lang w:eastAsia="it-IT"/>
           <w14:ligatures w14:val="none"/>
         </w:rPr>
         <w:t>!</w:t>
@@ -10396,7 +10396,7 @@
           <w:kern w:val="0"/>
           <w:sz w:val="21"/>
           <w:szCs w:val="21"/>
-          <w:lang w:val="it-IT" w:eastAsia="it-IT"/>
+          <w:lang w:eastAsia="it-IT"/>
           <w14:ligatures w14:val="none"/>
         </w:rPr>
         <w:t>=</w:t>
@@ -10408,7 +10408,7 @@
           <w:kern w:val="0"/>
           <w:sz w:val="21"/>
           <w:szCs w:val="21"/>
-          <w:lang w:val="it-IT" w:eastAsia="it-IT"/>
+          <w:lang w:eastAsia="it-IT"/>
           <w14:ligatures w14:val="none"/>
         </w:rPr>
         <w:t xml:space="preserve"> </w:t>
@@ -31833,6 +31833,3255 @@
       </w:r>
     </w:p>
     <w:p>
+      <w:r>
+        <w:br w:type="page"/>
+      </w:r>
+    </w:p>
+    <w:p>
+      <w:pPr>
+        <w:shd w:val="clear" w:color="auto" w:fill="1F1F1F"/>
+        <w:spacing w:after="0" w:line="285" w:lineRule="atLeast"/>
+        <w:rPr>
+          <w:rFonts w:ascii="Consolas" w:eastAsia="Times New Roman" w:hAnsi="Consolas" w:cs="Times New Roman"/>
+          <w:color w:val="CCCCCC"/>
+          <w:kern w:val="0"/>
+          <w:sz w:val="21"/>
+          <w:szCs w:val="21"/>
+          <w:lang w:eastAsia="it-IT"/>
+          <w14:ligatures w14:val="none"/>
+        </w:rPr>
+      </w:pPr>
+      <w:r>
+        <w:rPr>
+          <w:rFonts w:ascii="Consolas" w:eastAsia="Times New Roman" w:hAnsi="Consolas" w:cs="Times New Roman"/>
+          <w:color w:val="CE9178"/>
+          <w:kern w:val="0"/>
+          <w:sz w:val="21"/>
+          <w:szCs w:val="21"/>
+          <w:lang w:eastAsia="it-IT"/>
+          <w14:ligatures w14:val="none"/>
+        </w:rPr>
+        <w:lastRenderedPageBreak/>
+        <w:t xml:space="preserve">You will be provided with </w:t>
+      </w:r>
+      <w:r>
+        <w:rPr>
+          <w:rFonts w:ascii="Consolas" w:eastAsia="Times New Roman" w:hAnsi="Consolas" w:cs="Times New Roman"/>
+          <w:color w:val="569CD6"/>
+          <w:kern w:val="0"/>
+          <w:sz w:val="21"/>
+          <w:szCs w:val="21"/>
+          <w:lang w:eastAsia="it-IT"/>
+          <w14:ligatures w14:val="none"/>
+        </w:rPr>
+        <w:t>{</w:t>
+      </w:r>
+      <w:r>
+        <w:rPr>
+          <w:rFonts w:ascii="Consolas" w:eastAsia="Times New Roman" w:hAnsi="Consolas" w:cs="Times New Roman"/>
+          <w:color w:val="CE9178"/>
+          <w:kern w:val="0"/>
+          <w:sz w:val="21"/>
+          <w:szCs w:val="21"/>
+          <w:lang w:eastAsia="it-IT"/>
+          <w14:ligatures w14:val="none"/>
+        </w:rPr>
+        <w:t>"an abstract of a medical research paper delimited by the &lt;Text&gt;&lt;/Text&gt; xml tags, and "</w:t>
+      </w:r>
+      <w:r>
+        <w:rPr>
+          <w:rFonts w:ascii="Consolas" w:eastAsia="Times New Roman" w:hAnsi="Consolas" w:cs="Times New Roman"/>
+          <w:color w:val="CCCCCC"/>
+          <w:kern w:val="0"/>
+          <w:sz w:val="21"/>
+          <w:szCs w:val="21"/>
+          <w:lang w:eastAsia="it-IT"/>
+          <w14:ligatures w14:val="none"/>
+        </w:rPr>
+        <w:t xml:space="preserve"> </w:t>
+      </w:r>
+      <w:r>
+        <w:rPr>
+          <w:rFonts w:ascii="Consolas" w:eastAsia="Times New Roman" w:hAnsi="Consolas" w:cs="Times New Roman"/>
+          <w:color w:val="C586C0"/>
+          <w:kern w:val="0"/>
+          <w:sz w:val="21"/>
+          <w:szCs w:val="21"/>
+          <w:lang w:eastAsia="it-IT"/>
+          <w14:ligatures w14:val="none"/>
+        </w:rPr>
+        <w:t>if</w:t>
+      </w:r>
+      <w:r>
+        <w:rPr>
+          <w:rFonts w:ascii="Consolas" w:eastAsia="Times New Roman" w:hAnsi="Consolas" w:cs="Times New Roman"/>
+          <w:color w:val="CCCCCC"/>
+          <w:kern w:val="0"/>
+          <w:sz w:val="21"/>
+          <w:szCs w:val="21"/>
+          <w:lang w:eastAsia="it-IT"/>
+          <w14:ligatures w14:val="none"/>
+        </w:rPr>
+        <w:t xml:space="preserve"> text </w:t>
+      </w:r>
+      <w:r>
+        <w:rPr>
+          <w:rFonts w:ascii="Consolas" w:eastAsia="Times New Roman" w:hAnsi="Consolas" w:cs="Times New Roman"/>
+          <w:color w:val="C586C0"/>
+          <w:kern w:val="0"/>
+          <w:sz w:val="21"/>
+          <w:szCs w:val="21"/>
+          <w:lang w:eastAsia="it-IT"/>
+          <w14:ligatures w14:val="none"/>
+        </w:rPr>
+        <w:t>else</w:t>
+      </w:r>
+      <w:r>
+        <w:rPr>
+          <w:rFonts w:ascii="Consolas" w:eastAsia="Times New Roman" w:hAnsi="Consolas" w:cs="Times New Roman"/>
+          <w:color w:val="CCCCCC"/>
+          <w:kern w:val="0"/>
+          <w:sz w:val="21"/>
+          <w:szCs w:val="21"/>
+          <w:lang w:eastAsia="it-IT"/>
+          <w14:ligatures w14:val="none"/>
+        </w:rPr>
+        <w:t xml:space="preserve"> </w:t>
+      </w:r>
+      <w:r>
+        <w:rPr>
+          <w:rFonts w:ascii="Consolas" w:eastAsia="Times New Roman" w:hAnsi="Consolas" w:cs="Times New Roman"/>
+          <w:color w:val="CE9178"/>
+          <w:kern w:val="0"/>
+          <w:sz w:val="21"/>
+          <w:szCs w:val="21"/>
+          <w:lang w:eastAsia="it-IT"/>
+          <w14:ligatures w14:val="none"/>
+        </w:rPr>
+        <w:t>""</w:t>
+      </w:r>
+      <w:r>
+        <w:rPr>
+          <w:rFonts w:ascii="Consolas" w:eastAsia="Times New Roman" w:hAnsi="Consolas" w:cs="Times New Roman"/>
+          <w:color w:val="569CD6"/>
+          <w:kern w:val="0"/>
+          <w:sz w:val="21"/>
+          <w:szCs w:val="21"/>
+          <w:lang w:eastAsia="it-IT"/>
+          <w14:ligatures w14:val="none"/>
+        </w:rPr>
+        <w:t>}</w:t>
+      </w:r>
+      <w:r>
+        <w:rPr>
+          <w:rFonts w:ascii="Consolas" w:eastAsia="Times New Roman" w:hAnsi="Consolas" w:cs="Times New Roman"/>
+          <w:color w:val="569CD6"/>
+          <w:kern w:val="0"/>
+          <w:sz w:val="21"/>
+          <w:szCs w:val="21"/>
+          <w:lang w:eastAsia="it-IT"/>
+          <w14:ligatures w14:val="none"/>
+        </w:rPr>
+        <w:t xml:space="preserve"> </w:t>
+      </w:r>
+      <w:r>
+        <w:rPr>
+          <w:rFonts w:ascii="Consolas" w:eastAsia="Times New Roman" w:hAnsi="Consolas" w:cs="Times New Roman"/>
+          <w:color w:val="CE9178"/>
+          <w:kern w:val="0"/>
+          <w:sz w:val="21"/>
+          <w:szCs w:val="21"/>
+          <w:lang w:eastAsia="it-IT"/>
+          <w14:ligatures w14:val="none"/>
+        </w:rPr>
+        <w:t xml:space="preserve">a pair of entities delimited by the &lt;Entity&gt;&lt;/Entity&gt; xml tags representing medical entities </w:t>
+      </w:r>
+      <w:r>
+        <w:rPr>
+          <w:rFonts w:ascii="Consolas" w:eastAsia="Times New Roman" w:hAnsi="Consolas" w:cs="Times New Roman"/>
+          <w:color w:val="569CD6"/>
+          <w:kern w:val="0"/>
+          <w:sz w:val="21"/>
+          <w:szCs w:val="21"/>
+          <w:lang w:eastAsia="it-IT"/>
+          <w14:ligatures w14:val="none"/>
+        </w:rPr>
+        <w:t>{</w:t>
+      </w:r>
+      <w:r>
+        <w:rPr>
+          <w:rFonts w:ascii="Consolas" w:eastAsia="Times New Roman" w:hAnsi="Consolas" w:cs="Times New Roman"/>
+          <w:color w:val="CE9178"/>
+          <w:kern w:val="0"/>
+          <w:sz w:val="21"/>
+          <w:szCs w:val="21"/>
+          <w:lang w:eastAsia="it-IT"/>
+          <w14:ligatures w14:val="none"/>
+        </w:rPr>
+        <w:t>"extracted from the given abstract"</w:t>
+      </w:r>
+      <w:r>
+        <w:rPr>
+          <w:rFonts w:ascii="Consolas" w:eastAsia="Times New Roman" w:hAnsi="Consolas" w:cs="Times New Roman"/>
+          <w:color w:val="CCCCCC"/>
+          <w:kern w:val="0"/>
+          <w:sz w:val="21"/>
+          <w:szCs w:val="21"/>
+          <w:lang w:eastAsia="it-IT"/>
+          <w14:ligatures w14:val="none"/>
+        </w:rPr>
+        <w:t xml:space="preserve"> </w:t>
+      </w:r>
+      <w:r>
+        <w:rPr>
+          <w:rFonts w:ascii="Consolas" w:eastAsia="Times New Roman" w:hAnsi="Consolas" w:cs="Times New Roman"/>
+          <w:color w:val="C586C0"/>
+          <w:kern w:val="0"/>
+          <w:sz w:val="21"/>
+          <w:szCs w:val="21"/>
+          <w:lang w:eastAsia="it-IT"/>
+          <w14:ligatures w14:val="none"/>
+        </w:rPr>
+        <w:t>if</w:t>
+      </w:r>
+      <w:r>
+        <w:rPr>
+          <w:rFonts w:ascii="Consolas" w:eastAsia="Times New Roman" w:hAnsi="Consolas" w:cs="Times New Roman"/>
+          <w:color w:val="CCCCCC"/>
+          <w:kern w:val="0"/>
+          <w:sz w:val="21"/>
+          <w:szCs w:val="21"/>
+          <w:lang w:eastAsia="it-IT"/>
+          <w14:ligatures w14:val="none"/>
+        </w:rPr>
+        <w:t xml:space="preserve"> text </w:t>
+      </w:r>
+      <w:r>
+        <w:rPr>
+          <w:rFonts w:ascii="Consolas" w:eastAsia="Times New Roman" w:hAnsi="Consolas" w:cs="Times New Roman"/>
+          <w:color w:val="C586C0"/>
+          <w:kern w:val="0"/>
+          <w:sz w:val="21"/>
+          <w:szCs w:val="21"/>
+          <w:lang w:eastAsia="it-IT"/>
+          <w14:ligatures w14:val="none"/>
+        </w:rPr>
+        <w:t>else</w:t>
+      </w:r>
+      <w:r>
+        <w:rPr>
+          <w:rFonts w:ascii="Consolas" w:eastAsia="Times New Roman" w:hAnsi="Consolas" w:cs="Times New Roman"/>
+          <w:color w:val="CCCCCC"/>
+          <w:kern w:val="0"/>
+          <w:sz w:val="21"/>
+          <w:szCs w:val="21"/>
+          <w:lang w:eastAsia="it-IT"/>
+          <w14:ligatures w14:val="none"/>
+        </w:rPr>
+        <w:t xml:space="preserve"> </w:t>
+      </w:r>
+      <w:r>
+        <w:rPr>
+          <w:rFonts w:ascii="Consolas" w:eastAsia="Times New Roman" w:hAnsi="Consolas" w:cs="Times New Roman"/>
+          <w:color w:val="CE9178"/>
+          <w:kern w:val="0"/>
+          <w:sz w:val="21"/>
+          <w:szCs w:val="21"/>
+          <w:lang w:eastAsia="it-IT"/>
+          <w14:ligatures w14:val="none"/>
+        </w:rPr>
+        <w:t>""</w:t>
+      </w:r>
+      <w:r>
+        <w:rPr>
+          <w:rFonts w:ascii="Consolas" w:eastAsia="Times New Roman" w:hAnsi="Consolas" w:cs="Times New Roman"/>
+          <w:color w:val="569CD6"/>
+          <w:kern w:val="0"/>
+          <w:sz w:val="21"/>
+          <w:szCs w:val="21"/>
+          <w:lang w:eastAsia="it-IT"/>
+          <w14:ligatures w14:val="none"/>
+        </w:rPr>
+        <w:t>}</w:t>
+      </w:r>
+      <w:r>
+        <w:rPr>
+          <w:rFonts w:ascii="Consolas" w:eastAsia="Times New Roman" w:hAnsi="Consolas" w:cs="Times New Roman"/>
+          <w:color w:val="CE9178"/>
+          <w:kern w:val="0"/>
+          <w:sz w:val="21"/>
+          <w:szCs w:val="21"/>
+          <w:lang w:eastAsia="it-IT"/>
+          <w14:ligatures w14:val="none"/>
+        </w:rPr>
+        <w:t>, such</w:t>
+      </w:r>
+      <w:r>
+        <w:rPr>
+          <w:rFonts w:ascii="Consolas" w:eastAsia="Times New Roman" w:hAnsi="Consolas" w:cs="Times New Roman"/>
+          <w:color w:val="CE9178"/>
+          <w:kern w:val="0"/>
+          <w:sz w:val="21"/>
+          <w:szCs w:val="21"/>
+          <w:lang w:eastAsia="it-IT"/>
+          <w14:ligatures w14:val="none"/>
+        </w:rPr>
+        <w:t xml:space="preserve"> </w:t>
+      </w:r>
+      <w:r>
+        <w:rPr>
+          <w:rFonts w:ascii="Consolas" w:eastAsia="Times New Roman" w:hAnsi="Consolas" w:cs="Times New Roman"/>
+          <w:color w:val="CE9178"/>
+          <w:kern w:val="0"/>
+          <w:sz w:val="21"/>
+          <w:szCs w:val="21"/>
+          <w:lang w:eastAsia="it-IT"/>
+          <w14:ligatures w14:val="none"/>
+        </w:rPr>
+        <w:t>as medications, treatments, symptoms, diseases, outcomes, side effects, or other medical factors.</w:t>
+      </w:r>
+    </w:p>
+    <w:p>
+      <w:pPr>
+        <w:shd w:val="clear" w:color="auto" w:fill="1F1F1F"/>
+        <w:spacing w:after="0" w:line="285" w:lineRule="atLeast"/>
+        <w:rPr>
+          <w:rFonts w:ascii="Consolas" w:eastAsia="Times New Roman" w:hAnsi="Consolas" w:cs="Times New Roman"/>
+          <w:color w:val="CCCCCC"/>
+          <w:kern w:val="0"/>
+          <w:sz w:val="21"/>
+          <w:szCs w:val="21"/>
+          <w:lang w:eastAsia="it-IT"/>
+          <w14:ligatures w14:val="none"/>
+        </w:rPr>
+      </w:pPr>
+      <w:r>
+        <w:rPr>
+          <w:rFonts w:ascii="Consolas" w:eastAsia="Times New Roman" w:hAnsi="Consolas" w:cs="Times New Roman"/>
+          <w:color w:val="CE9178"/>
+          <w:kern w:val="0"/>
+          <w:sz w:val="21"/>
+          <w:szCs w:val="21"/>
+          <w:lang w:eastAsia="it-IT"/>
+          <w14:ligatures w14:val="none"/>
+        </w:rPr>
+        <w:t>           </w:t>
+      </w:r>
+    </w:p>
+    <w:p>
+      <w:pPr>
+        <w:shd w:val="clear" w:color="auto" w:fill="1F1F1F"/>
+        <w:spacing w:after="0" w:line="285" w:lineRule="atLeast"/>
+        <w:rPr>
+          <w:rFonts w:ascii="Consolas" w:eastAsia="Times New Roman" w:hAnsi="Consolas" w:cs="Times New Roman"/>
+          <w:color w:val="CCCCCC"/>
+          <w:kern w:val="0"/>
+          <w:sz w:val="21"/>
+          <w:szCs w:val="21"/>
+          <w:lang w:eastAsia="it-IT"/>
+          <w14:ligatures w14:val="none"/>
+        </w:rPr>
+      </w:pPr>
+      <w:r>
+        <w:rPr>
+          <w:rFonts w:ascii="Consolas" w:eastAsia="Times New Roman" w:hAnsi="Consolas" w:cs="Times New Roman"/>
+          <w:color w:val="CE9178"/>
+          <w:kern w:val="0"/>
+          <w:sz w:val="21"/>
+          <w:szCs w:val="21"/>
+          <w:lang w:eastAsia="it-IT"/>
+          <w14:ligatures w14:val="none"/>
+        </w:rPr>
+        <w:t> </w:t>
+      </w:r>
+      <w:r>
+        <w:rPr>
+          <w:rFonts w:ascii="Consolas" w:eastAsia="Times New Roman" w:hAnsi="Consolas" w:cs="Times New Roman"/>
+          <w:color w:val="CE9178"/>
+          <w:kern w:val="0"/>
+          <w:sz w:val="21"/>
+          <w:szCs w:val="21"/>
+          <w:lang w:eastAsia="it-IT"/>
+          <w14:ligatures w14:val="none"/>
+        </w:rPr>
+        <w:tab/>
+      </w:r>
+      <w:r>
+        <w:rPr>
+          <w:rFonts w:ascii="Consolas" w:eastAsia="Times New Roman" w:hAnsi="Consolas" w:cs="Times New Roman"/>
+          <w:color w:val="CE9178"/>
+          <w:kern w:val="0"/>
+          <w:sz w:val="21"/>
+          <w:szCs w:val="21"/>
+          <w:lang w:eastAsia="it-IT"/>
+          <w14:ligatures w14:val="none"/>
+        </w:rPr>
+        <w:t>Text:  </w:t>
+      </w:r>
+    </w:p>
+    <w:p>
+      <w:pPr>
+        <w:shd w:val="clear" w:color="auto" w:fill="1F1F1F"/>
+        <w:spacing w:after="0" w:line="285" w:lineRule="atLeast"/>
+        <w:rPr>
+          <w:rFonts w:ascii="Consolas" w:eastAsia="Times New Roman" w:hAnsi="Consolas" w:cs="Times New Roman"/>
+          <w:color w:val="CE9178"/>
+          <w:kern w:val="0"/>
+          <w:sz w:val="21"/>
+          <w:szCs w:val="21"/>
+          <w:lang w:eastAsia="it-IT"/>
+          <w14:ligatures w14:val="none"/>
+        </w:rPr>
+      </w:pPr>
+      <w:r>
+        <w:rPr>
+          <w:rFonts w:ascii="Consolas" w:eastAsia="Times New Roman" w:hAnsi="Consolas" w:cs="Times New Roman"/>
+          <w:color w:val="CE9178"/>
+          <w:kern w:val="0"/>
+          <w:sz w:val="21"/>
+          <w:szCs w:val="21"/>
+          <w:lang w:eastAsia="it-IT"/>
+          <w14:ligatures w14:val="none"/>
+        </w:rPr>
+        <w:t>     </w:t>
+      </w:r>
+      <w:r>
+        <w:rPr>
+          <w:rFonts w:ascii="Consolas" w:eastAsia="Times New Roman" w:hAnsi="Consolas" w:cs="Times New Roman"/>
+          <w:color w:val="CE9178"/>
+          <w:kern w:val="0"/>
+          <w:sz w:val="21"/>
+          <w:szCs w:val="21"/>
+          <w:lang w:eastAsia="it-IT"/>
+          <w14:ligatures w14:val="none"/>
+        </w:rPr>
+        <w:tab/>
+      </w:r>
+      <w:r>
+        <w:rPr>
+          <w:rFonts w:ascii="Consolas" w:eastAsia="Times New Roman" w:hAnsi="Consolas" w:cs="Times New Roman"/>
+          <w:color w:val="CE9178"/>
+          <w:kern w:val="0"/>
+          <w:sz w:val="21"/>
+          <w:szCs w:val="21"/>
+          <w:lang w:eastAsia="it-IT"/>
+          <w14:ligatures w14:val="none"/>
+        </w:rPr>
+        <w:t>&lt;Text&gt;</w:t>
+      </w:r>
+      <w:r>
+        <w:rPr>
+          <w:rFonts w:ascii="Consolas" w:eastAsia="Times New Roman" w:hAnsi="Consolas" w:cs="Times New Roman"/>
+          <w:color w:val="569CD6"/>
+          <w:kern w:val="0"/>
+          <w:sz w:val="21"/>
+          <w:szCs w:val="21"/>
+          <w:lang w:eastAsia="it-IT"/>
+          <w14:ligatures w14:val="none"/>
+        </w:rPr>
+        <w:t>{</w:t>
+      </w:r>
+      <w:r>
+        <w:rPr>
+          <w:rFonts w:ascii="Consolas" w:eastAsia="Times New Roman" w:hAnsi="Consolas" w:cs="Times New Roman"/>
+          <w:color w:val="CCCCCC"/>
+          <w:kern w:val="0"/>
+          <w:sz w:val="21"/>
+          <w:szCs w:val="21"/>
+          <w:lang w:eastAsia="it-IT"/>
+          <w14:ligatures w14:val="none"/>
+        </w:rPr>
+        <w:t>text</w:t>
+      </w:r>
+      <w:r>
+        <w:rPr>
+          <w:rFonts w:ascii="Consolas" w:eastAsia="Times New Roman" w:hAnsi="Consolas" w:cs="Times New Roman"/>
+          <w:color w:val="569CD6"/>
+          <w:kern w:val="0"/>
+          <w:sz w:val="21"/>
+          <w:szCs w:val="21"/>
+          <w:lang w:eastAsia="it-IT"/>
+          <w14:ligatures w14:val="none"/>
+        </w:rPr>
+        <w:t>}</w:t>
+      </w:r>
+      <w:r>
+        <w:rPr>
+          <w:rFonts w:ascii="Consolas" w:eastAsia="Times New Roman" w:hAnsi="Consolas" w:cs="Times New Roman"/>
+          <w:color w:val="CE9178"/>
+          <w:kern w:val="0"/>
+          <w:sz w:val="21"/>
+          <w:szCs w:val="21"/>
+          <w:lang w:eastAsia="it-IT"/>
+          <w14:ligatures w14:val="none"/>
+        </w:rPr>
+        <w:t>&lt;/Text&gt;</w:t>
+      </w:r>
+    </w:p>
+    <w:p>
+      <w:pPr>
+        <w:shd w:val="clear" w:color="auto" w:fill="1F1F1F"/>
+        <w:spacing w:after="0" w:line="285" w:lineRule="atLeast"/>
+        <w:rPr>
+          <w:rFonts w:ascii="Consolas" w:eastAsia="Times New Roman" w:hAnsi="Consolas" w:cs="Times New Roman"/>
+          <w:color w:val="CE9178"/>
+          <w:kern w:val="0"/>
+          <w:sz w:val="21"/>
+          <w:szCs w:val="21"/>
+          <w:lang w:val="it-IT" w:eastAsia="it-IT"/>
+          <w14:ligatures w14:val="none"/>
+        </w:rPr>
+      </w:pPr>
+    </w:p>
+    <w:p>
+      <w:pPr>
+        <w:shd w:val="clear" w:color="auto" w:fill="1F1F1F"/>
+        <w:spacing w:after="0" w:line="285" w:lineRule="atLeast"/>
+        <w:ind w:firstLine="708"/>
+        <w:rPr>
+          <w:rFonts w:ascii="Consolas" w:eastAsia="Times New Roman" w:hAnsi="Consolas" w:cs="Times New Roman"/>
+          <w:color w:val="CCCCCC"/>
+          <w:kern w:val="0"/>
+          <w:sz w:val="21"/>
+          <w:szCs w:val="21"/>
+          <w:lang w:val="it-IT" w:eastAsia="it-IT"/>
+          <w14:ligatures w14:val="none"/>
+        </w:rPr>
+      </w:pPr>
+      <w:proofErr w:type="spellStart"/>
+      <w:r>
+        <w:rPr>
+          <w:rFonts w:ascii="Consolas" w:eastAsia="Times New Roman" w:hAnsi="Consolas" w:cs="Times New Roman"/>
+          <w:color w:val="CE9178"/>
+          <w:kern w:val="0"/>
+          <w:sz w:val="21"/>
+          <w:szCs w:val="21"/>
+          <w:lang w:val="it-IT" w:eastAsia="it-IT"/>
+          <w14:ligatures w14:val="none"/>
+        </w:rPr>
+        <w:t>Entities</w:t>
+      </w:r>
+      <w:proofErr w:type="spellEnd"/>
+      <w:r>
+        <w:rPr>
+          <w:rFonts w:ascii="Consolas" w:eastAsia="Times New Roman" w:hAnsi="Consolas" w:cs="Times New Roman"/>
+          <w:color w:val="CE9178"/>
+          <w:kern w:val="0"/>
+          <w:sz w:val="21"/>
+          <w:szCs w:val="21"/>
+          <w:lang w:val="it-IT" w:eastAsia="it-IT"/>
+          <w14:ligatures w14:val="none"/>
+        </w:rPr>
+        <w:t>:</w:t>
+      </w:r>
+    </w:p>
+    <w:p>
+      <w:pPr>
+        <w:shd w:val="clear" w:color="auto" w:fill="1F1F1F"/>
+        <w:spacing w:after="0" w:line="285" w:lineRule="atLeast"/>
+        <w:ind w:firstLine="708"/>
+        <w:rPr>
+          <w:rFonts w:ascii="Consolas" w:eastAsia="Times New Roman" w:hAnsi="Consolas" w:cs="Times New Roman"/>
+          <w:color w:val="CCCCCC"/>
+          <w:kern w:val="0"/>
+          <w:sz w:val="21"/>
+          <w:szCs w:val="21"/>
+          <w:lang w:val="it-IT" w:eastAsia="it-IT"/>
+          <w14:ligatures w14:val="none"/>
+        </w:rPr>
+      </w:pPr>
+      <w:r>
+        <w:rPr>
+          <w:rFonts w:ascii="Consolas" w:eastAsia="Times New Roman" w:hAnsi="Consolas" w:cs="Times New Roman"/>
+          <w:color w:val="CE9178"/>
+          <w:kern w:val="0"/>
+          <w:sz w:val="21"/>
+          <w:szCs w:val="21"/>
+          <w:lang w:val="it-IT" w:eastAsia="it-IT"/>
+          <w14:ligatures w14:val="none"/>
+        </w:rPr>
+        <w:t>&lt;</w:t>
+      </w:r>
+      <w:proofErr w:type="spellStart"/>
+      <w:r>
+        <w:rPr>
+          <w:rFonts w:ascii="Consolas" w:eastAsia="Times New Roman" w:hAnsi="Consolas" w:cs="Times New Roman"/>
+          <w:color w:val="CE9178"/>
+          <w:kern w:val="0"/>
+          <w:sz w:val="21"/>
+          <w:szCs w:val="21"/>
+          <w:lang w:val="it-IT" w:eastAsia="it-IT"/>
+          <w14:ligatures w14:val="none"/>
+        </w:rPr>
+        <w:t>Entity</w:t>
+      </w:r>
+      <w:proofErr w:type="spellEnd"/>
+      <w:r>
+        <w:rPr>
+          <w:rFonts w:ascii="Consolas" w:eastAsia="Times New Roman" w:hAnsi="Consolas" w:cs="Times New Roman"/>
+          <w:color w:val="CE9178"/>
+          <w:kern w:val="0"/>
+          <w:sz w:val="21"/>
+          <w:szCs w:val="21"/>
+          <w:lang w:val="it-IT" w:eastAsia="it-IT"/>
+          <w14:ligatures w14:val="none"/>
+        </w:rPr>
+        <w:t>&gt;</w:t>
+      </w:r>
+      <w:r>
+        <w:rPr>
+          <w:rFonts w:ascii="Consolas" w:eastAsia="Times New Roman" w:hAnsi="Consolas" w:cs="Times New Roman"/>
+          <w:color w:val="569CD6"/>
+          <w:kern w:val="0"/>
+          <w:sz w:val="21"/>
+          <w:szCs w:val="21"/>
+          <w:lang w:val="it-IT" w:eastAsia="it-IT"/>
+          <w14:ligatures w14:val="none"/>
+        </w:rPr>
+        <w:t>{</w:t>
+      </w:r>
+      <w:r>
+        <w:rPr>
+          <w:rFonts w:ascii="Consolas" w:eastAsia="Times New Roman" w:hAnsi="Consolas" w:cs="Times New Roman"/>
+          <w:color w:val="CCCCCC"/>
+          <w:kern w:val="0"/>
+          <w:sz w:val="21"/>
+          <w:szCs w:val="21"/>
+          <w:lang w:val="it-IT" w:eastAsia="it-IT"/>
+          <w14:ligatures w14:val="none"/>
+        </w:rPr>
+        <w:t>e</w:t>
+      </w:r>
+      <w:proofErr w:type="gramStart"/>
+      <w:r>
+        <w:rPr>
+          <w:rFonts w:ascii="Consolas" w:eastAsia="Times New Roman" w:hAnsi="Consolas" w:cs="Times New Roman"/>
+          <w:color w:val="CCCCCC"/>
+          <w:kern w:val="0"/>
+          <w:sz w:val="21"/>
+          <w:szCs w:val="21"/>
+          <w:lang w:val="it-IT" w:eastAsia="it-IT"/>
+          <w14:ligatures w14:val="none"/>
+        </w:rPr>
+        <w:t>1</w:t>
+      </w:r>
+      <w:r>
+        <w:rPr>
+          <w:rFonts w:ascii="Consolas" w:eastAsia="Times New Roman" w:hAnsi="Consolas" w:cs="Times New Roman"/>
+          <w:color w:val="569CD6"/>
+          <w:kern w:val="0"/>
+          <w:sz w:val="21"/>
+          <w:szCs w:val="21"/>
+          <w:lang w:val="it-IT" w:eastAsia="it-IT"/>
+          <w14:ligatures w14:val="none"/>
+        </w:rPr>
+        <w:t>}</w:t>
+      </w:r>
+      <w:r>
+        <w:rPr>
+          <w:rFonts w:ascii="Consolas" w:eastAsia="Times New Roman" w:hAnsi="Consolas" w:cs="Times New Roman"/>
+          <w:color w:val="CE9178"/>
+          <w:kern w:val="0"/>
+          <w:sz w:val="21"/>
+          <w:szCs w:val="21"/>
+          <w:lang w:val="it-IT" w:eastAsia="it-IT"/>
+          <w14:ligatures w14:val="none"/>
+        </w:rPr>
+        <w:t>&lt;</w:t>
+      </w:r>
+      <w:proofErr w:type="gramEnd"/>
+      <w:r>
+        <w:rPr>
+          <w:rFonts w:ascii="Consolas" w:eastAsia="Times New Roman" w:hAnsi="Consolas" w:cs="Times New Roman"/>
+          <w:color w:val="CE9178"/>
+          <w:kern w:val="0"/>
+          <w:sz w:val="21"/>
+          <w:szCs w:val="21"/>
+          <w:lang w:val="it-IT" w:eastAsia="it-IT"/>
+          <w14:ligatures w14:val="none"/>
+        </w:rPr>
+        <w:t>/</w:t>
+      </w:r>
+      <w:proofErr w:type="spellStart"/>
+      <w:r>
+        <w:rPr>
+          <w:rFonts w:ascii="Consolas" w:eastAsia="Times New Roman" w:hAnsi="Consolas" w:cs="Times New Roman"/>
+          <w:color w:val="CE9178"/>
+          <w:kern w:val="0"/>
+          <w:sz w:val="21"/>
+          <w:szCs w:val="21"/>
+          <w:lang w:val="it-IT" w:eastAsia="it-IT"/>
+          <w14:ligatures w14:val="none"/>
+        </w:rPr>
+        <w:t>Entity</w:t>
+      </w:r>
+      <w:proofErr w:type="spellEnd"/>
+      <w:r>
+        <w:rPr>
+          <w:rFonts w:ascii="Consolas" w:eastAsia="Times New Roman" w:hAnsi="Consolas" w:cs="Times New Roman"/>
+          <w:color w:val="CE9178"/>
+          <w:kern w:val="0"/>
+          <w:sz w:val="21"/>
+          <w:szCs w:val="21"/>
+          <w:lang w:val="it-IT" w:eastAsia="it-IT"/>
+          <w14:ligatures w14:val="none"/>
+        </w:rPr>
+        <w:t>&gt;</w:t>
+      </w:r>
+    </w:p>
+    <w:p>
+      <w:pPr>
+        <w:shd w:val="clear" w:color="auto" w:fill="1F1F1F"/>
+        <w:spacing w:after="0" w:line="285" w:lineRule="atLeast"/>
+        <w:rPr>
+          <w:rFonts w:ascii="Consolas" w:eastAsia="Times New Roman" w:hAnsi="Consolas" w:cs="Times New Roman"/>
+          <w:color w:val="CE9178"/>
+          <w:kern w:val="0"/>
+          <w:sz w:val="21"/>
+          <w:szCs w:val="21"/>
+          <w:lang w:val="it-IT" w:eastAsia="it-IT"/>
+          <w14:ligatures w14:val="none"/>
+        </w:rPr>
+      </w:pPr>
+      <w:r>
+        <w:rPr>
+          <w:rFonts w:ascii="Consolas" w:eastAsia="Times New Roman" w:hAnsi="Consolas" w:cs="Times New Roman"/>
+          <w:color w:val="CE9178"/>
+          <w:kern w:val="0"/>
+          <w:sz w:val="21"/>
+          <w:szCs w:val="21"/>
+          <w:lang w:val="it-IT" w:eastAsia="it-IT"/>
+          <w14:ligatures w14:val="none"/>
+        </w:rPr>
+        <w:t>     </w:t>
+      </w:r>
+      <w:r>
+        <w:rPr>
+          <w:rFonts w:ascii="Consolas" w:eastAsia="Times New Roman" w:hAnsi="Consolas" w:cs="Times New Roman"/>
+          <w:color w:val="CE9178"/>
+          <w:kern w:val="0"/>
+          <w:sz w:val="21"/>
+          <w:szCs w:val="21"/>
+          <w:lang w:val="it-IT" w:eastAsia="it-IT"/>
+          <w14:ligatures w14:val="none"/>
+        </w:rPr>
+        <w:tab/>
+      </w:r>
+      <w:r>
+        <w:rPr>
+          <w:rFonts w:ascii="Consolas" w:eastAsia="Times New Roman" w:hAnsi="Consolas" w:cs="Times New Roman"/>
+          <w:color w:val="CE9178"/>
+          <w:kern w:val="0"/>
+          <w:sz w:val="21"/>
+          <w:szCs w:val="21"/>
+          <w:lang w:val="it-IT" w:eastAsia="it-IT"/>
+          <w14:ligatures w14:val="none"/>
+        </w:rPr>
+        <w:t>&lt;</w:t>
+      </w:r>
+      <w:proofErr w:type="spellStart"/>
+      <w:r>
+        <w:rPr>
+          <w:rFonts w:ascii="Consolas" w:eastAsia="Times New Roman" w:hAnsi="Consolas" w:cs="Times New Roman"/>
+          <w:color w:val="CE9178"/>
+          <w:kern w:val="0"/>
+          <w:sz w:val="21"/>
+          <w:szCs w:val="21"/>
+          <w:lang w:val="it-IT" w:eastAsia="it-IT"/>
+          <w14:ligatures w14:val="none"/>
+        </w:rPr>
+        <w:t>Entity</w:t>
+      </w:r>
+      <w:proofErr w:type="spellEnd"/>
+      <w:r>
+        <w:rPr>
+          <w:rFonts w:ascii="Consolas" w:eastAsia="Times New Roman" w:hAnsi="Consolas" w:cs="Times New Roman"/>
+          <w:color w:val="CE9178"/>
+          <w:kern w:val="0"/>
+          <w:sz w:val="21"/>
+          <w:szCs w:val="21"/>
+          <w:lang w:val="it-IT" w:eastAsia="it-IT"/>
+          <w14:ligatures w14:val="none"/>
+        </w:rPr>
+        <w:t>&gt;</w:t>
+      </w:r>
+      <w:r>
+        <w:rPr>
+          <w:rFonts w:ascii="Consolas" w:eastAsia="Times New Roman" w:hAnsi="Consolas" w:cs="Times New Roman"/>
+          <w:color w:val="569CD6"/>
+          <w:kern w:val="0"/>
+          <w:sz w:val="21"/>
+          <w:szCs w:val="21"/>
+          <w:lang w:val="it-IT" w:eastAsia="it-IT"/>
+          <w14:ligatures w14:val="none"/>
+        </w:rPr>
+        <w:t>{</w:t>
+      </w:r>
+      <w:r>
+        <w:rPr>
+          <w:rFonts w:ascii="Consolas" w:eastAsia="Times New Roman" w:hAnsi="Consolas" w:cs="Times New Roman"/>
+          <w:color w:val="CCCCCC"/>
+          <w:kern w:val="0"/>
+          <w:sz w:val="21"/>
+          <w:szCs w:val="21"/>
+          <w:lang w:val="it-IT" w:eastAsia="it-IT"/>
+          <w14:ligatures w14:val="none"/>
+        </w:rPr>
+        <w:t>e</w:t>
+      </w:r>
+      <w:proofErr w:type="gramStart"/>
+      <w:r>
+        <w:rPr>
+          <w:rFonts w:ascii="Consolas" w:eastAsia="Times New Roman" w:hAnsi="Consolas" w:cs="Times New Roman"/>
+          <w:color w:val="CCCCCC"/>
+          <w:kern w:val="0"/>
+          <w:sz w:val="21"/>
+          <w:szCs w:val="21"/>
+          <w:lang w:val="it-IT" w:eastAsia="it-IT"/>
+          <w14:ligatures w14:val="none"/>
+        </w:rPr>
+        <w:t>2</w:t>
+      </w:r>
+      <w:r>
+        <w:rPr>
+          <w:rFonts w:ascii="Consolas" w:eastAsia="Times New Roman" w:hAnsi="Consolas" w:cs="Times New Roman"/>
+          <w:color w:val="569CD6"/>
+          <w:kern w:val="0"/>
+          <w:sz w:val="21"/>
+          <w:szCs w:val="21"/>
+          <w:lang w:val="it-IT" w:eastAsia="it-IT"/>
+          <w14:ligatures w14:val="none"/>
+        </w:rPr>
+        <w:t>}</w:t>
+      </w:r>
+      <w:r>
+        <w:rPr>
+          <w:rFonts w:ascii="Consolas" w:eastAsia="Times New Roman" w:hAnsi="Consolas" w:cs="Times New Roman"/>
+          <w:color w:val="CE9178"/>
+          <w:kern w:val="0"/>
+          <w:sz w:val="21"/>
+          <w:szCs w:val="21"/>
+          <w:lang w:val="it-IT" w:eastAsia="it-IT"/>
+          <w14:ligatures w14:val="none"/>
+        </w:rPr>
+        <w:t>&lt;</w:t>
+      </w:r>
+      <w:proofErr w:type="gramEnd"/>
+      <w:r>
+        <w:rPr>
+          <w:rFonts w:ascii="Consolas" w:eastAsia="Times New Roman" w:hAnsi="Consolas" w:cs="Times New Roman"/>
+          <w:color w:val="CE9178"/>
+          <w:kern w:val="0"/>
+          <w:sz w:val="21"/>
+          <w:szCs w:val="21"/>
+          <w:lang w:val="it-IT" w:eastAsia="it-IT"/>
+          <w14:ligatures w14:val="none"/>
+        </w:rPr>
+        <w:t>/</w:t>
+      </w:r>
+      <w:proofErr w:type="spellStart"/>
+      <w:r>
+        <w:rPr>
+          <w:rFonts w:ascii="Consolas" w:eastAsia="Times New Roman" w:hAnsi="Consolas" w:cs="Times New Roman"/>
+          <w:color w:val="CE9178"/>
+          <w:kern w:val="0"/>
+          <w:sz w:val="21"/>
+          <w:szCs w:val="21"/>
+          <w:lang w:val="it-IT" w:eastAsia="it-IT"/>
+          <w14:ligatures w14:val="none"/>
+        </w:rPr>
+        <w:t>Entity</w:t>
+      </w:r>
+      <w:proofErr w:type="spellEnd"/>
+      <w:r>
+        <w:rPr>
+          <w:rFonts w:ascii="Consolas" w:eastAsia="Times New Roman" w:hAnsi="Consolas" w:cs="Times New Roman"/>
+          <w:color w:val="CE9178"/>
+          <w:kern w:val="0"/>
+          <w:sz w:val="21"/>
+          <w:szCs w:val="21"/>
+          <w:lang w:val="it-IT" w:eastAsia="it-IT"/>
+          <w14:ligatures w14:val="none"/>
+        </w:rPr>
+        <w:t>&gt;</w:t>
+      </w:r>
+    </w:p>
+    <w:p>
+      <w:pPr>
+        <w:shd w:val="clear" w:color="auto" w:fill="1F1F1F"/>
+        <w:spacing w:after="0" w:line="285" w:lineRule="atLeast"/>
+        <w:rPr>
+          <w:rFonts w:ascii="Consolas" w:eastAsia="Times New Roman" w:hAnsi="Consolas" w:cs="Times New Roman"/>
+          <w:color w:val="CE9178"/>
+          <w:kern w:val="0"/>
+          <w:sz w:val="21"/>
+          <w:szCs w:val="21"/>
+          <w:lang w:val="it-IT" w:eastAsia="it-IT"/>
+          <w14:ligatures w14:val="none"/>
+        </w:rPr>
+      </w:pPr>
+    </w:p>
+    <w:p>
+      <w:pPr>
+        <w:shd w:val="clear" w:color="auto" w:fill="1F1F1F"/>
+        <w:spacing w:after="0" w:line="285" w:lineRule="atLeast"/>
+        <w:rPr>
+          <w:rFonts w:ascii="Consolas" w:eastAsia="Times New Roman" w:hAnsi="Consolas" w:cs="Times New Roman"/>
+          <w:color w:val="CCCCCC"/>
+          <w:kern w:val="0"/>
+          <w:sz w:val="21"/>
+          <w:szCs w:val="21"/>
+          <w:lang w:eastAsia="it-IT"/>
+          <w14:ligatures w14:val="none"/>
+        </w:rPr>
+      </w:pPr>
+      <w:r>
+        <w:rPr>
+          <w:rFonts w:ascii="Consolas" w:eastAsia="Times New Roman" w:hAnsi="Consolas" w:cs="Times New Roman"/>
+          <w:color w:val="569CD6"/>
+          <w:kern w:val="0"/>
+          <w:sz w:val="21"/>
+          <w:szCs w:val="21"/>
+          <w:lang w:eastAsia="it-IT"/>
+          <w14:ligatures w14:val="none"/>
+        </w:rPr>
+        <w:t>{</w:t>
+      </w:r>
+      <w:r>
+        <w:rPr>
+          <w:rFonts w:ascii="Consolas" w:eastAsia="Times New Roman" w:hAnsi="Consolas" w:cs="Times New Roman"/>
+          <w:color w:val="CE9178"/>
+          <w:kern w:val="0"/>
+          <w:sz w:val="21"/>
+          <w:szCs w:val="21"/>
+          <w:lang w:eastAsia="it-IT"/>
+          <w14:ligatures w14:val="none"/>
+        </w:rPr>
+        <w:t>"Please read the provided abstract carefully to comprehend the context and content."</w:t>
+      </w:r>
+      <w:r>
+        <w:rPr>
+          <w:rFonts w:ascii="Consolas" w:eastAsia="Times New Roman" w:hAnsi="Consolas" w:cs="Times New Roman"/>
+          <w:color w:val="CCCCCC"/>
+          <w:kern w:val="0"/>
+          <w:sz w:val="21"/>
+          <w:szCs w:val="21"/>
+          <w:lang w:eastAsia="it-IT"/>
+          <w14:ligatures w14:val="none"/>
+        </w:rPr>
+        <w:t xml:space="preserve"> </w:t>
+      </w:r>
+      <w:r>
+        <w:rPr>
+          <w:rFonts w:ascii="Consolas" w:eastAsia="Times New Roman" w:hAnsi="Consolas" w:cs="Times New Roman"/>
+          <w:color w:val="C586C0"/>
+          <w:kern w:val="0"/>
+          <w:sz w:val="21"/>
+          <w:szCs w:val="21"/>
+          <w:lang w:eastAsia="it-IT"/>
+          <w14:ligatures w14:val="none"/>
+        </w:rPr>
+        <w:t>if</w:t>
+      </w:r>
+      <w:r>
+        <w:rPr>
+          <w:rFonts w:ascii="Consolas" w:eastAsia="Times New Roman" w:hAnsi="Consolas" w:cs="Times New Roman"/>
+          <w:color w:val="CCCCCC"/>
+          <w:kern w:val="0"/>
+          <w:sz w:val="21"/>
+          <w:szCs w:val="21"/>
+          <w:lang w:eastAsia="it-IT"/>
+          <w14:ligatures w14:val="none"/>
+        </w:rPr>
+        <w:t xml:space="preserve"> text </w:t>
+      </w:r>
+      <w:r>
+        <w:rPr>
+          <w:rFonts w:ascii="Consolas" w:eastAsia="Times New Roman" w:hAnsi="Consolas" w:cs="Times New Roman"/>
+          <w:color w:val="C586C0"/>
+          <w:kern w:val="0"/>
+          <w:sz w:val="21"/>
+          <w:szCs w:val="21"/>
+          <w:lang w:eastAsia="it-IT"/>
+          <w14:ligatures w14:val="none"/>
+        </w:rPr>
+        <w:t>else</w:t>
+      </w:r>
+      <w:r>
+        <w:rPr>
+          <w:rFonts w:ascii="Consolas" w:eastAsia="Times New Roman" w:hAnsi="Consolas" w:cs="Times New Roman"/>
+          <w:color w:val="CCCCCC"/>
+          <w:kern w:val="0"/>
+          <w:sz w:val="21"/>
+          <w:szCs w:val="21"/>
+          <w:lang w:eastAsia="it-IT"/>
+          <w14:ligatures w14:val="none"/>
+        </w:rPr>
+        <w:t xml:space="preserve"> </w:t>
+      </w:r>
+      <w:r>
+        <w:rPr>
+          <w:rFonts w:ascii="Consolas" w:eastAsia="Times New Roman" w:hAnsi="Consolas" w:cs="Times New Roman"/>
+          <w:color w:val="CE9178"/>
+          <w:kern w:val="0"/>
+          <w:sz w:val="21"/>
+          <w:szCs w:val="21"/>
+          <w:lang w:eastAsia="it-IT"/>
+          <w14:ligatures w14:val="none"/>
+        </w:rPr>
+        <w:t>""</w:t>
+      </w:r>
+      <w:r>
+        <w:rPr>
+          <w:rFonts w:ascii="Consolas" w:eastAsia="Times New Roman" w:hAnsi="Consolas" w:cs="Times New Roman"/>
+          <w:color w:val="569CD6"/>
+          <w:kern w:val="0"/>
+          <w:sz w:val="21"/>
+          <w:szCs w:val="21"/>
+          <w:lang w:eastAsia="it-IT"/>
+          <w14:ligatures w14:val="none"/>
+        </w:rPr>
+        <w:t>}</w:t>
+      </w:r>
+    </w:p>
+    <w:p>
+      <w:pPr>
+        <w:shd w:val="clear" w:color="auto" w:fill="1F1F1F"/>
+        <w:spacing w:after="0" w:line="285" w:lineRule="atLeast"/>
+        <w:rPr>
+          <w:rFonts w:ascii="Consolas" w:eastAsia="Times New Roman" w:hAnsi="Consolas" w:cs="Times New Roman"/>
+          <w:color w:val="CCCCCC"/>
+          <w:kern w:val="0"/>
+          <w:sz w:val="21"/>
+          <w:szCs w:val="21"/>
+          <w:lang w:eastAsia="it-IT"/>
+          <w14:ligatures w14:val="none"/>
+        </w:rPr>
+      </w:pPr>
+      <w:r>
+        <w:rPr>
+          <w:rFonts w:ascii="Consolas" w:eastAsia="Times New Roman" w:hAnsi="Consolas" w:cs="Times New Roman"/>
+          <w:color w:val="CE9178"/>
+          <w:kern w:val="0"/>
+          <w:sz w:val="21"/>
+          <w:szCs w:val="21"/>
+          <w:lang w:eastAsia="it-IT"/>
+          <w14:ligatures w14:val="none"/>
+        </w:rPr>
+        <w:t xml:space="preserve">Examine the roles, interactions, and details surrounding the entities </w:t>
+      </w:r>
+      <w:r>
+        <w:rPr>
+          <w:rFonts w:ascii="Consolas" w:eastAsia="Times New Roman" w:hAnsi="Consolas" w:cs="Times New Roman"/>
+          <w:color w:val="569CD6"/>
+          <w:kern w:val="0"/>
+          <w:sz w:val="21"/>
+          <w:szCs w:val="21"/>
+          <w:lang w:eastAsia="it-IT"/>
+          <w14:ligatures w14:val="none"/>
+        </w:rPr>
+        <w:t>{</w:t>
+      </w:r>
+      <w:r>
+        <w:rPr>
+          <w:rFonts w:ascii="Consolas" w:eastAsia="Times New Roman" w:hAnsi="Consolas" w:cs="Times New Roman"/>
+          <w:color w:val="CE9178"/>
+          <w:kern w:val="0"/>
+          <w:sz w:val="21"/>
+          <w:szCs w:val="21"/>
+          <w:lang w:eastAsia="it-IT"/>
+          <w14:ligatures w14:val="none"/>
+        </w:rPr>
+        <w:t>"within the abstract"</w:t>
+      </w:r>
+      <w:r>
+        <w:rPr>
+          <w:rFonts w:ascii="Consolas" w:eastAsia="Times New Roman" w:hAnsi="Consolas" w:cs="Times New Roman"/>
+          <w:color w:val="CCCCCC"/>
+          <w:kern w:val="0"/>
+          <w:sz w:val="21"/>
+          <w:szCs w:val="21"/>
+          <w:lang w:eastAsia="it-IT"/>
+          <w14:ligatures w14:val="none"/>
+        </w:rPr>
+        <w:t xml:space="preserve"> </w:t>
+      </w:r>
+      <w:r>
+        <w:rPr>
+          <w:rFonts w:ascii="Consolas" w:eastAsia="Times New Roman" w:hAnsi="Consolas" w:cs="Times New Roman"/>
+          <w:color w:val="C586C0"/>
+          <w:kern w:val="0"/>
+          <w:sz w:val="21"/>
+          <w:szCs w:val="21"/>
+          <w:lang w:eastAsia="it-IT"/>
+          <w14:ligatures w14:val="none"/>
+        </w:rPr>
+        <w:t>if</w:t>
+      </w:r>
+      <w:r>
+        <w:rPr>
+          <w:rFonts w:ascii="Consolas" w:eastAsia="Times New Roman" w:hAnsi="Consolas" w:cs="Times New Roman"/>
+          <w:color w:val="CCCCCC"/>
+          <w:kern w:val="0"/>
+          <w:sz w:val="21"/>
+          <w:szCs w:val="21"/>
+          <w:lang w:eastAsia="it-IT"/>
+          <w14:ligatures w14:val="none"/>
+        </w:rPr>
+        <w:t xml:space="preserve"> text </w:t>
+      </w:r>
+      <w:r>
+        <w:rPr>
+          <w:rFonts w:ascii="Consolas" w:eastAsia="Times New Roman" w:hAnsi="Consolas" w:cs="Times New Roman"/>
+          <w:color w:val="C586C0"/>
+          <w:kern w:val="0"/>
+          <w:sz w:val="21"/>
+          <w:szCs w:val="21"/>
+          <w:lang w:eastAsia="it-IT"/>
+          <w14:ligatures w14:val="none"/>
+        </w:rPr>
+        <w:t>else</w:t>
+      </w:r>
+      <w:r>
+        <w:rPr>
+          <w:rFonts w:ascii="Consolas" w:eastAsia="Times New Roman" w:hAnsi="Consolas" w:cs="Times New Roman"/>
+          <w:color w:val="CCCCCC"/>
+          <w:kern w:val="0"/>
+          <w:sz w:val="21"/>
+          <w:szCs w:val="21"/>
+          <w:lang w:eastAsia="it-IT"/>
+          <w14:ligatures w14:val="none"/>
+        </w:rPr>
+        <w:t xml:space="preserve"> </w:t>
+      </w:r>
+      <w:r>
+        <w:rPr>
+          <w:rFonts w:ascii="Consolas" w:eastAsia="Times New Roman" w:hAnsi="Consolas" w:cs="Times New Roman"/>
+          <w:color w:val="CE9178"/>
+          <w:kern w:val="0"/>
+          <w:sz w:val="21"/>
+          <w:szCs w:val="21"/>
+          <w:lang w:eastAsia="it-IT"/>
+          <w14:ligatures w14:val="none"/>
+        </w:rPr>
+        <w:t>""</w:t>
+      </w:r>
+      <w:r>
+        <w:rPr>
+          <w:rFonts w:ascii="Consolas" w:eastAsia="Times New Roman" w:hAnsi="Consolas" w:cs="Times New Roman"/>
+          <w:color w:val="569CD6"/>
+          <w:kern w:val="0"/>
+          <w:sz w:val="21"/>
+          <w:szCs w:val="21"/>
+          <w:lang w:eastAsia="it-IT"/>
+          <w14:ligatures w14:val="none"/>
+        </w:rPr>
+        <w:t>}</w:t>
+      </w:r>
+      <w:r>
+        <w:rPr>
+          <w:rFonts w:ascii="Consolas" w:eastAsia="Times New Roman" w:hAnsi="Consolas" w:cs="Times New Roman"/>
+          <w:color w:val="CE9178"/>
+          <w:kern w:val="0"/>
+          <w:sz w:val="21"/>
+          <w:szCs w:val="21"/>
+          <w:lang w:eastAsia="it-IT"/>
+          <w14:ligatures w14:val="none"/>
+        </w:rPr>
+        <w:t>.</w:t>
+      </w:r>
+    </w:p>
+    <w:p>
+      <w:pPr>
+        <w:shd w:val="clear" w:color="auto" w:fill="1F1F1F"/>
+        <w:spacing w:after="0" w:line="285" w:lineRule="atLeast"/>
+        <w:rPr>
+          <w:rFonts w:ascii="Consolas" w:eastAsia="Times New Roman" w:hAnsi="Consolas" w:cs="Times New Roman"/>
+          <w:color w:val="CCCCCC"/>
+          <w:kern w:val="0"/>
+          <w:sz w:val="21"/>
+          <w:szCs w:val="21"/>
+          <w:lang w:eastAsia="it-IT"/>
+          <w14:ligatures w14:val="none"/>
+        </w:rPr>
+      </w:pPr>
+      <w:r>
+        <w:rPr>
+          <w:rFonts w:ascii="Consolas" w:eastAsia="Times New Roman" w:hAnsi="Consolas" w:cs="Times New Roman"/>
+          <w:color w:val="CE9178"/>
+          <w:kern w:val="0"/>
+          <w:sz w:val="21"/>
+          <w:szCs w:val="21"/>
+          <w:lang w:eastAsia="it-IT"/>
+          <w14:ligatures w14:val="none"/>
+        </w:rPr>
+        <w:t xml:space="preserve">Based </w:t>
+      </w:r>
+      <w:r>
+        <w:rPr>
+          <w:rFonts w:ascii="Consolas" w:eastAsia="Times New Roman" w:hAnsi="Consolas" w:cs="Times New Roman"/>
+          <w:color w:val="569CD6"/>
+          <w:kern w:val="0"/>
+          <w:sz w:val="21"/>
+          <w:szCs w:val="21"/>
+          <w:lang w:eastAsia="it-IT"/>
+          <w14:ligatures w14:val="none"/>
+        </w:rPr>
+        <w:t>{</w:t>
+      </w:r>
+      <w:r>
+        <w:rPr>
+          <w:rFonts w:ascii="Consolas" w:eastAsia="Times New Roman" w:hAnsi="Consolas" w:cs="Times New Roman"/>
+          <w:color w:val="CE9178"/>
+          <w:kern w:val="0"/>
+          <w:sz w:val="21"/>
+          <w:szCs w:val="21"/>
+          <w:lang w:eastAsia="it-IT"/>
+          <w14:ligatures w14:val="none"/>
+        </w:rPr>
+        <w:t>"only "</w:t>
+      </w:r>
+      <w:r>
+        <w:rPr>
+          <w:rFonts w:ascii="Consolas" w:eastAsia="Times New Roman" w:hAnsi="Consolas" w:cs="Times New Roman"/>
+          <w:color w:val="CCCCCC"/>
+          <w:kern w:val="0"/>
+          <w:sz w:val="21"/>
+          <w:szCs w:val="21"/>
+          <w:lang w:eastAsia="it-IT"/>
+          <w14:ligatures w14:val="none"/>
+        </w:rPr>
+        <w:t xml:space="preserve"> </w:t>
+      </w:r>
+      <w:r>
+        <w:rPr>
+          <w:rFonts w:ascii="Consolas" w:eastAsia="Times New Roman" w:hAnsi="Consolas" w:cs="Times New Roman"/>
+          <w:color w:val="C586C0"/>
+          <w:kern w:val="0"/>
+          <w:sz w:val="21"/>
+          <w:szCs w:val="21"/>
+          <w:lang w:eastAsia="it-IT"/>
+          <w14:ligatures w14:val="none"/>
+        </w:rPr>
+        <w:t>if</w:t>
+      </w:r>
+      <w:r>
+        <w:rPr>
+          <w:rFonts w:ascii="Consolas" w:eastAsia="Times New Roman" w:hAnsi="Consolas" w:cs="Times New Roman"/>
+          <w:color w:val="CCCCCC"/>
+          <w:kern w:val="0"/>
+          <w:sz w:val="21"/>
+          <w:szCs w:val="21"/>
+          <w:lang w:eastAsia="it-IT"/>
+          <w14:ligatures w14:val="none"/>
+        </w:rPr>
+        <w:t xml:space="preserve"> text </w:t>
+      </w:r>
+      <w:r>
+        <w:rPr>
+          <w:rFonts w:ascii="Consolas" w:eastAsia="Times New Roman" w:hAnsi="Consolas" w:cs="Times New Roman"/>
+          <w:color w:val="569CD6"/>
+          <w:kern w:val="0"/>
+          <w:sz w:val="21"/>
+          <w:szCs w:val="21"/>
+          <w:lang w:eastAsia="it-IT"/>
+          <w14:ligatures w14:val="none"/>
+        </w:rPr>
+        <w:t>and</w:t>
+      </w:r>
+      <w:r>
+        <w:rPr>
+          <w:rFonts w:ascii="Consolas" w:eastAsia="Times New Roman" w:hAnsi="Consolas" w:cs="Times New Roman"/>
+          <w:color w:val="CCCCCC"/>
+          <w:kern w:val="0"/>
+          <w:sz w:val="21"/>
+          <w:szCs w:val="21"/>
+          <w:lang w:eastAsia="it-IT"/>
+          <w14:ligatures w14:val="none"/>
+        </w:rPr>
+        <w:t xml:space="preserve"> </w:t>
+      </w:r>
+      <w:r>
+        <w:rPr>
+          <w:rFonts w:ascii="Consolas" w:eastAsia="Times New Roman" w:hAnsi="Consolas" w:cs="Times New Roman"/>
+          <w:color w:val="569CD6"/>
+          <w:kern w:val="0"/>
+          <w:sz w:val="21"/>
+          <w:szCs w:val="21"/>
+          <w:lang w:eastAsia="it-IT"/>
+          <w14:ligatures w14:val="none"/>
+        </w:rPr>
+        <w:t>not</w:t>
+      </w:r>
+      <w:r>
+        <w:rPr>
+          <w:rFonts w:ascii="Consolas" w:eastAsia="Times New Roman" w:hAnsi="Consolas" w:cs="Times New Roman"/>
+          <w:color w:val="CCCCCC"/>
+          <w:kern w:val="0"/>
+          <w:sz w:val="21"/>
+          <w:szCs w:val="21"/>
+          <w:lang w:eastAsia="it-IT"/>
+          <w14:ligatures w14:val="none"/>
+        </w:rPr>
+        <w:t xml:space="preserve"> </w:t>
+      </w:r>
+      <w:proofErr w:type="spellStart"/>
+      <w:r>
+        <w:rPr>
+          <w:rFonts w:ascii="Consolas" w:eastAsia="Times New Roman" w:hAnsi="Consolas" w:cs="Times New Roman"/>
+          <w:color w:val="CCCCCC"/>
+          <w:kern w:val="0"/>
+          <w:sz w:val="21"/>
+          <w:szCs w:val="21"/>
+          <w:lang w:eastAsia="it-IT"/>
+          <w14:ligatures w14:val="none"/>
+        </w:rPr>
+        <w:t>use_pretrained_knowledge</w:t>
+      </w:r>
+      <w:proofErr w:type="spellEnd"/>
+      <w:r>
+        <w:rPr>
+          <w:rFonts w:ascii="Consolas" w:eastAsia="Times New Roman" w:hAnsi="Consolas" w:cs="Times New Roman"/>
+          <w:color w:val="CCCCCC"/>
+          <w:kern w:val="0"/>
+          <w:sz w:val="21"/>
+          <w:szCs w:val="21"/>
+          <w:lang w:eastAsia="it-IT"/>
+          <w14:ligatures w14:val="none"/>
+        </w:rPr>
+        <w:t xml:space="preserve"> </w:t>
+      </w:r>
+      <w:r>
+        <w:rPr>
+          <w:rFonts w:ascii="Consolas" w:eastAsia="Times New Roman" w:hAnsi="Consolas" w:cs="Times New Roman"/>
+          <w:color w:val="C586C0"/>
+          <w:kern w:val="0"/>
+          <w:sz w:val="21"/>
+          <w:szCs w:val="21"/>
+          <w:lang w:eastAsia="it-IT"/>
+          <w14:ligatures w14:val="none"/>
+        </w:rPr>
+        <w:t>else</w:t>
+      </w:r>
+      <w:r>
+        <w:rPr>
+          <w:rFonts w:ascii="Consolas" w:eastAsia="Times New Roman" w:hAnsi="Consolas" w:cs="Times New Roman"/>
+          <w:color w:val="CCCCCC"/>
+          <w:kern w:val="0"/>
+          <w:sz w:val="21"/>
+          <w:szCs w:val="21"/>
+          <w:lang w:eastAsia="it-IT"/>
+          <w14:ligatures w14:val="none"/>
+        </w:rPr>
+        <w:t xml:space="preserve"> </w:t>
+      </w:r>
+      <w:r>
+        <w:rPr>
+          <w:rFonts w:ascii="Consolas" w:eastAsia="Times New Roman" w:hAnsi="Consolas" w:cs="Times New Roman"/>
+          <w:color w:val="CE9178"/>
+          <w:kern w:val="0"/>
+          <w:sz w:val="21"/>
+          <w:szCs w:val="21"/>
+          <w:lang w:eastAsia="it-IT"/>
+          <w14:ligatures w14:val="none"/>
+        </w:rPr>
+        <w:t>""</w:t>
+      </w:r>
+      <w:r>
+        <w:rPr>
+          <w:rFonts w:ascii="Consolas" w:eastAsia="Times New Roman" w:hAnsi="Consolas" w:cs="Times New Roman"/>
+          <w:color w:val="569CD6"/>
+          <w:kern w:val="0"/>
+          <w:sz w:val="21"/>
+          <w:szCs w:val="21"/>
+          <w:lang w:eastAsia="it-IT"/>
+          <w14:ligatures w14:val="none"/>
+        </w:rPr>
+        <w:t>}</w:t>
+      </w:r>
+      <w:r>
+        <w:rPr>
+          <w:rFonts w:ascii="Consolas" w:eastAsia="Times New Roman" w:hAnsi="Consolas" w:cs="Times New Roman"/>
+          <w:color w:val="CE9178"/>
+          <w:kern w:val="0"/>
+          <w:sz w:val="21"/>
+          <w:szCs w:val="21"/>
+          <w:lang w:eastAsia="it-IT"/>
+          <w14:ligatures w14:val="none"/>
+        </w:rPr>
+        <w:t xml:space="preserve">on </w:t>
+      </w:r>
+      <w:r>
+        <w:rPr>
+          <w:rFonts w:ascii="Consolas" w:eastAsia="Times New Roman" w:hAnsi="Consolas" w:cs="Times New Roman"/>
+          <w:color w:val="569CD6"/>
+          <w:kern w:val="0"/>
+          <w:sz w:val="21"/>
+          <w:szCs w:val="21"/>
+          <w:lang w:eastAsia="it-IT"/>
+          <w14:ligatures w14:val="none"/>
+        </w:rPr>
+        <w:t>{</w:t>
+      </w:r>
+      <w:r>
+        <w:rPr>
+          <w:rFonts w:ascii="Consolas" w:eastAsia="Times New Roman" w:hAnsi="Consolas" w:cs="Times New Roman"/>
+          <w:color w:val="CE9178"/>
+          <w:kern w:val="0"/>
+          <w:sz w:val="21"/>
+          <w:szCs w:val="21"/>
+          <w:lang w:eastAsia="it-IT"/>
+          <w14:ligatures w14:val="none"/>
+        </w:rPr>
+        <w:t>"the information in the text "</w:t>
+      </w:r>
+      <w:r>
+        <w:rPr>
+          <w:rFonts w:ascii="Consolas" w:eastAsia="Times New Roman" w:hAnsi="Consolas" w:cs="Times New Roman"/>
+          <w:color w:val="CCCCCC"/>
+          <w:kern w:val="0"/>
+          <w:sz w:val="21"/>
+          <w:szCs w:val="21"/>
+          <w:lang w:eastAsia="it-IT"/>
+          <w14:ligatures w14:val="none"/>
+        </w:rPr>
+        <w:t xml:space="preserve"> </w:t>
+      </w:r>
+      <w:r>
+        <w:rPr>
+          <w:rFonts w:ascii="Consolas" w:eastAsia="Times New Roman" w:hAnsi="Consolas" w:cs="Times New Roman"/>
+          <w:color w:val="C586C0"/>
+          <w:kern w:val="0"/>
+          <w:sz w:val="21"/>
+          <w:szCs w:val="21"/>
+          <w:lang w:eastAsia="it-IT"/>
+          <w14:ligatures w14:val="none"/>
+        </w:rPr>
+        <w:t>if</w:t>
+      </w:r>
+      <w:r>
+        <w:rPr>
+          <w:rFonts w:ascii="Consolas" w:eastAsia="Times New Roman" w:hAnsi="Consolas" w:cs="Times New Roman"/>
+          <w:color w:val="CCCCCC"/>
+          <w:kern w:val="0"/>
+          <w:sz w:val="21"/>
+          <w:szCs w:val="21"/>
+          <w:lang w:eastAsia="it-IT"/>
+          <w14:ligatures w14:val="none"/>
+        </w:rPr>
+        <w:t xml:space="preserve"> text </w:t>
+      </w:r>
+      <w:r>
+        <w:rPr>
+          <w:rFonts w:ascii="Consolas" w:eastAsia="Times New Roman" w:hAnsi="Consolas" w:cs="Times New Roman"/>
+          <w:color w:val="C586C0"/>
+          <w:kern w:val="0"/>
+          <w:sz w:val="21"/>
+          <w:szCs w:val="21"/>
+          <w:lang w:eastAsia="it-IT"/>
+          <w14:ligatures w14:val="none"/>
+        </w:rPr>
+        <w:t>else</w:t>
+      </w:r>
+      <w:r>
+        <w:rPr>
+          <w:rFonts w:ascii="Consolas" w:eastAsia="Times New Roman" w:hAnsi="Consolas" w:cs="Times New Roman"/>
+          <w:color w:val="CCCCCC"/>
+          <w:kern w:val="0"/>
+          <w:sz w:val="21"/>
+          <w:szCs w:val="21"/>
+          <w:lang w:eastAsia="it-IT"/>
+          <w14:ligatures w14:val="none"/>
+        </w:rPr>
+        <w:t xml:space="preserve"> </w:t>
+      </w:r>
+      <w:r>
+        <w:rPr>
+          <w:rFonts w:ascii="Consolas" w:eastAsia="Times New Roman" w:hAnsi="Consolas" w:cs="Times New Roman"/>
+          <w:color w:val="CE9178"/>
+          <w:kern w:val="0"/>
+          <w:sz w:val="21"/>
+          <w:szCs w:val="21"/>
+          <w:lang w:eastAsia="it-IT"/>
+          <w14:ligatures w14:val="none"/>
+        </w:rPr>
+        <w:t>""</w:t>
+      </w:r>
+      <w:r>
+        <w:rPr>
+          <w:rFonts w:ascii="Consolas" w:eastAsia="Times New Roman" w:hAnsi="Consolas" w:cs="Times New Roman"/>
+          <w:color w:val="569CD6"/>
+          <w:kern w:val="0"/>
+          <w:sz w:val="21"/>
+          <w:szCs w:val="21"/>
+          <w:lang w:eastAsia="it-IT"/>
+          <w14:ligatures w14:val="none"/>
+        </w:rPr>
+        <w:t>}{</w:t>
+      </w:r>
+      <w:r>
+        <w:rPr>
+          <w:rFonts w:ascii="Consolas" w:eastAsia="Times New Roman" w:hAnsi="Consolas" w:cs="Times New Roman"/>
+          <w:color w:val="CE9178"/>
+          <w:kern w:val="0"/>
+          <w:sz w:val="21"/>
+          <w:szCs w:val="21"/>
+          <w:lang w:eastAsia="it-IT"/>
+          <w14:ligatures w14:val="none"/>
+        </w:rPr>
+        <w:t>"and "</w:t>
+      </w:r>
+      <w:r>
+        <w:rPr>
+          <w:rFonts w:ascii="Consolas" w:eastAsia="Times New Roman" w:hAnsi="Consolas" w:cs="Times New Roman"/>
+          <w:color w:val="CCCCCC"/>
+          <w:kern w:val="0"/>
+          <w:sz w:val="21"/>
+          <w:szCs w:val="21"/>
+          <w:lang w:eastAsia="it-IT"/>
+          <w14:ligatures w14:val="none"/>
+        </w:rPr>
+        <w:t xml:space="preserve"> </w:t>
+      </w:r>
+      <w:r>
+        <w:rPr>
+          <w:rFonts w:ascii="Consolas" w:eastAsia="Times New Roman" w:hAnsi="Consolas" w:cs="Times New Roman"/>
+          <w:color w:val="C586C0"/>
+          <w:kern w:val="0"/>
+          <w:sz w:val="21"/>
+          <w:szCs w:val="21"/>
+          <w:lang w:eastAsia="it-IT"/>
+          <w14:ligatures w14:val="none"/>
+        </w:rPr>
+        <w:t>if</w:t>
+      </w:r>
+      <w:r>
+        <w:rPr>
+          <w:rFonts w:ascii="Consolas" w:eastAsia="Times New Roman" w:hAnsi="Consolas" w:cs="Times New Roman"/>
+          <w:color w:val="CCCCCC"/>
+          <w:kern w:val="0"/>
+          <w:sz w:val="21"/>
+          <w:szCs w:val="21"/>
+          <w:lang w:eastAsia="it-IT"/>
+          <w14:ligatures w14:val="none"/>
+        </w:rPr>
+        <w:t xml:space="preserve"> text </w:t>
+      </w:r>
+      <w:r>
+        <w:rPr>
+          <w:rFonts w:ascii="Consolas" w:eastAsia="Times New Roman" w:hAnsi="Consolas" w:cs="Times New Roman"/>
+          <w:color w:val="569CD6"/>
+          <w:kern w:val="0"/>
+          <w:sz w:val="21"/>
+          <w:szCs w:val="21"/>
+          <w:lang w:eastAsia="it-IT"/>
+          <w14:ligatures w14:val="none"/>
+        </w:rPr>
+        <w:t>and</w:t>
+      </w:r>
+      <w:r>
+        <w:rPr>
+          <w:rFonts w:ascii="Consolas" w:eastAsia="Times New Roman" w:hAnsi="Consolas" w:cs="Times New Roman"/>
+          <w:color w:val="CCCCCC"/>
+          <w:kern w:val="0"/>
+          <w:sz w:val="21"/>
+          <w:szCs w:val="21"/>
+          <w:lang w:eastAsia="it-IT"/>
+          <w14:ligatures w14:val="none"/>
+        </w:rPr>
+        <w:t xml:space="preserve"> </w:t>
+      </w:r>
+      <w:proofErr w:type="spellStart"/>
+      <w:r>
+        <w:rPr>
+          <w:rFonts w:ascii="Consolas" w:eastAsia="Times New Roman" w:hAnsi="Consolas" w:cs="Times New Roman"/>
+          <w:color w:val="CCCCCC"/>
+          <w:kern w:val="0"/>
+          <w:sz w:val="21"/>
+          <w:szCs w:val="21"/>
+          <w:lang w:eastAsia="it-IT"/>
+          <w14:ligatures w14:val="none"/>
+        </w:rPr>
+        <w:t>use_pretrained_knowledge</w:t>
+      </w:r>
+      <w:proofErr w:type="spellEnd"/>
+      <w:r>
+        <w:rPr>
+          <w:rFonts w:ascii="Consolas" w:eastAsia="Times New Roman" w:hAnsi="Consolas" w:cs="Times New Roman"/>
+          <w:color w:val="CCCCCC"/>
+          <w:kern w:val="0"/>
+          <w:sz w:val="21"/>
+          <w:szCs w:val="21"/>
+          <w:lang w:eastAsia="it-IT"/>
+          <w14:ligatures w14:val="none"/>
+        </w:rPr>
+        <w:t xml:space="preserve"> </w:t>
+      </w:r>
+      <w:r>
+        <w:rPr>
+          <w:rFonts w:ascii="Consolas" w:eastAsia="Times New Roman" w:hAnsi="Consolas" w:cs="Times New Roman"/>
+          <w:color w:val="C586C0"/>
+          <w:kern w:val="0"/>
+          <w:sz w:val="21"/>
+          <w:szCs w:val="21"/>
+          <w:lang w:eastAsia="it-IT"/>
+          <w14:ligatures w14:val="none"/>
+        </w:rPr>
+        <w:t>else</w:t>
+      </w:r>
+      <w:r>
+        <w:rPr>
+          <w:rFonts w:ascii="Consolas" w:eastAsia="Times New Roman" w:hAnsi="Consolas" w:cs="Times New Roman"/>
+          <w:color w:val="CCCCCC"/>
+          <w:kern w:val="0"/>
+          <w:sz w:val="21"/>
+          <w:szCs w:val="21"/>
+          <w:lang w:eastAsia="it-IT"/>
+          <w14:ligatures w14:val="none"/>
+        </w:rPr>
+        <w:t xml:space="preserve"> </w:t>
+      </w:r>
+      <w:r>
+        <w:rPr>
+          <w:rFonts w:ascii="Consolas" w:eastAsia="Times New Roman" w:hAnsi="Consolas" w:cs="Times New Roman"/>
+          <w:color w:val="CE9178"/>
+          <w:kern w:val="0"/>
+          <w:sz w:val="21"/>
+          <w:szCs w:val="21"/>
+          <w:lang w:eastAsia="it-IT"/>
+          <w14:ligatures w14:val="none"/>
+        </w:rPr>
+        <w:t>""</w:t>
+      </w:r>
+      <w:r>
+        <w:rPr>
+          <w:rFonts w:ascii="Consolas" w:eastAsia="Times New Roman" w:hAnsi="Consolas" w:cs="Times New Roman"/>
+          <w:color w:val="569CD6"/>
+          <w:kern w:val="0"/>
+          <w:sz w:val="21"/>
+          <w:szCs w:val="21"/>
+          <w:lang w:eastAsia="it-IT"/>
+          <w14:ligatures w14:val="none"/>
+        </w:rPr>
+        <w:t>}{</w:t>
+      </w:r>
+      <w:r>
+        <w:rPr>
+          <w:rFonts w:ascii="Consolas" w:eastAsia="Times New Roman" w:hAnsi="Consolas" w:cs="Times New Roman"/>
+          <w:color w:val="CE9178"/>
+          <w:kern w:val="0"/>
+          <w:sz w:val="21"/>
+          <w:szCs w:val="21"/>
+          <w:lang w:eastAsia="it-IT"/>
+          <w14:ligatures w14:val="none"/>
+        </w:rPr>
+        <w:t>"your pretrained knowledge"</w:t>
+      </w:r>
+      <w:r>
+        <w:rPr>
+          <w:rFonts w:ascii="Consolas" w:eastAsia="Times New Roman" w:hAnsi="Consolas" w:cs="Times New Roman"/>
+          <w:color w:val="CCCCCC"/>
+          <w:kern w:val="0"/>
+          <w:sz w:val="21"/>
+          <w:szCs w:val="21"/>
+          <w:lang w:eastAsia="it-IT"/>
+          <w14:ligatures w14:val="none"/>
+        </w:rPr>
+        <w:t xml:space="preserve"> </w:t>
+      </w:r>
+      <w:r>
+        <w:rPr>
+          <w:rFonts w:ascii="Consolas" w:eastAsia="Times New Roman" w:hAnsi="Consolas" w:cs="Times New Roman"/>
+          <w:color w:val="C586C0"/>
+          <w:kern w:val="0"/>
+          <w:sz w:val="21"/>
+          <w:szCs w:val="21"/>
+          <w:lang w:eastAsia="it-IT"/>
+          <w14:ligatures w14:val="none"/>
+        </w:rPr>
+        <w:t>if</w:t>
+      </w:r>
+      <w:r>
+        <w:rPr>
+          <w:rFonts w:ascii="Consolas" w:eastAsia="Times New Roman" w:hAnsi="Consolas" w:cs="Times New Roman"/>
+          <w:color w:val="CCCCCC"/>
+          <w:kern w:val="0"/>
+          <w:sz w:val="21"/>
+          <w:szCs w:val="21"/>
+          <w:lang w:eastAsia="it-IT"/>
+          <w14:ligatures w14:val="none"/>
+        </w:rPr>
+        <w:t xml:space="preserve"> </w:t>
+      </w:r>
+      <w:proofErr w:type="spellStart"/>
+      <w:r>
+        <w:rPr>
+          <w:rFonts w:ascii="Consolas" w:eastAsia="Times New Roman" w:hAnsi="Consolas" w:cs="Times New Roman"/>
+          <w:color w:val="CCCCCC"/>
+          <w:kern w:val="0"/>
+          <w:sz w:val="21"/>
+          <w:szCs w:val="21"/>
+          <w:lang w:eastAsia="it-IT"/>
+          <w14:ligatures w14:val="none"/>
+        </w:rPr>
+        <w:t>use_pretrained_knowledge</w:t>
+      </w:r>
+      <w:proofErr w:type="spellEnd"/>
+      <w:r>
+        <w:rPr>
+          <w:rFonts w:ascii="Consolas" w:eastAsia="Times New Roman" w:hAnsi="Consolas" w:cs="Times New Roman"/>
+          <w:color w:val="CCCCCC"/>
+          <w:kern w:val="0"/>
+          <w:sz w:val="21"/>
+          <w:szCs w:val="21"/>
+          <w:lang w:eastAsia="it-IT"/>
+          <w14:ligatures w14:val="none"/>
+        </w:rPr>
+        <w:t xml:space="preserve"> </w:t>
+      </w:r>
+      <w:r>
+        <w:rPr>
+          <w:rFonts w:ascii="Consolas" w:eastAsia="Times New Roman" w:hAnsi="Consolas" w:cs="Times New Roman"/>
+          <w:color w:val="569CD6"/>
+          <w:kern w:val="0"/>
+          <w:sz w:val="21"/>
+          <w:szCs w:val="21"/>
+          <w:lang w:eastAsia="it-IT"/>
+          <w14:ligatures w14:val="none"/>
+        </w:rPr>
+        <w:t>or</w:t>
+      </w:r>
+      <w:r>
+        <w:rPr>
+          <w:rFonts w:ascii="Consolas" w:eastAsia="Times New Roman" w:hAnsi="Consolas" w:cs="Times New Roman"/>
+          <w:color w:val="CCCCCC"/>
+          <w:kern w:val="0"/>
+          <w:sz w:val="21"/>
+          <w:szCs w:val="21"/>
+          <w:lang w:eastAsia="it-IT"/>
+          <w14:ligatures w14:val="none"/>
+        </w:rPr>
+        <w:t xml:space="preserve"> </w:t>
+      </w:r>
+      <w:r>
+        <w:rPr>
+          <w:rFonts w:ascii="Consolas" w:eastAsia="Times New Roman" w:hAnsi="Consolas" w:cs="Times New Roman"/>
+          <w:color w:val="569CD6"/>
+          <w:kern w:val="0"/>
+          <w:sz w:val="21"/>
+          <w:szCs w:val="21"/>
+          <w:lang w:eastAsia="it-IT"/>
+          <w14:ligatures w14:val="none"/>
+        </w:rPr>
+        <w:t>not</w:t>
+      </w:r>
+      <w:r>
+        <w:rPr>
+          <w:rFonts w:ascii="Consolas" w:eastAsia="Times New Roman" w:hAnsi="Consolas" w:cs="Times New Roman"/>
+          <w:color w:val="CCCCCC"/>
+          <w:kern w:val="0"/>
+          <w:sz w:val="21"/>
+          <w:szCs w:val="21"/>
+          <w:lang w:eastAsia="it-IT"/>
+          <w14:ligatures w14:val="none"/>
+        </w:rPr>
+        <w:t xml:space="preserve"> text </w:t>
+      </w:r>
+      <w:r>
+        <w:rPr>
+          <w:rFonts w:ascii="Consolas" w:eastAsia="Times New Roman" w:hAnsi="Consolas" w:cs="Times New Roman"/>
+          <w:color w:val="C586C0"/>
+          <w:kern w:val="0"/>
+          <w:sz w:val="21"/>
+          <w:szCs w:val="21"/>
+          <w:lang w:eastAsia="it-IT"/>
+          <w14:ligatures w14:val="none"/>
+        </w:rPr>
+        <w:t>else</w:t>
+      </w:r>
+      <w:r>
+        <w:rPr>
+          <w:rFonts w:ascii="Consolas" w:eastAsia="Times New Roman" w:hAnsi="Consolas" w:cs="Times New Roman"/>
+          <w:color w:val="CCCCCC"/>
+          <w:kern w:val="0"/>
+          <w:sz w:val="21"/>
+          <w:szCs w:val="21"/>
+          <w:lang w:eastAsia="it-IT"/>
+          <w14:ligatures w14:val="none"/>
+        </w:rPr>
+        <w:t xml:space="preserve"> </w:t>
+      </w:r>
+      <w:r>
+        <w:rPr>
+          <w:rFonts w:ascii="Consolas" w:eastAsia="Times New Roman" w:hAnsi="Consolas" w:cs="Times New Roman"/>
+          <w:color w:val="CE9178"/>
+          <w:kern w:val="0"/>
+          <w:sz w:val="21"/>
+          <w:szCs w:val="21"/>
+          <w:lang w:eastAsia="it-IT"/>
+          <w14:ligatures w14:val="none"/>
+        </w:rPr>
+        <w:t>""</w:t>
+      </w:r>
+      <w:r>
+        <w:rPr>
+          <w:rFonts w:ascii="Consolas" w:eastAsia="Times New Roman" w:hAnsi="Consolas" w:cs="Times New Roman"/>
+          <w:color w:val="569CD6"/>
+          <w:kern w:val="0"/>
+          <w:sz w:val="21"/>
+          <w:szCs w:val="21"/>
+          <w:lang w:eastAsia="it-IT"/>
+          <w14:ligatures w14:val="none"/>
+        </w:rPr>
+        <w:t>}</w:t>
+      </w:r>
+      <w:r>
+        <w:rPr>
+          <w:rFonts w:ascii="Consolas" w:eastAsia="Times New Roman" w:hAnsi="Consolas" w:cs="Times New Roman"/>
+          <w:color w:val="CE9178"/>
+          <w:kern w:val="0"/>
+          <w:sz w:val="21"/>
+          <w:szCs w:val="21"/>
+          <w:lang w:eastAsia="it-IT"/>
+          <w14:ligatures w14:val="none"/>
+        </w:rPr>
+        <w:t>, determine the most likely cause-and-effect relationship between the entities from the following listed options (A, B, C, D):</w:t>
+      </w:r>
+    </w:p>
+    <w:p>
+      <w:pPr>
+        <w:shd w:val="clear" w:color="auto" w:fill="1F1F1F"/>
+        <w:spacing w:after="0" w:line="285" w:lineRule="atLeast"/>
+        <w:rPr>
+          <w:rFonts w:ascii="Consolas" w:eastAsia="Times New Roman" w:hAnsi="Consolas" w:cs="Times New Roman"/>
+          <w:color w:val="CCCCCC"/>
+          <w:kern w:val="0"/>
+          <w:sz w:val="21"/>
+          <w:szCs w:val="21"/>
+          <w:lang w:eastAsia="it-IT"/>
+          <w14:ligatures w14:val="none"/>
+        </w:rPr>
+      </w:pPr>
+    </w:p>
+    <w:p>
+      <w:pPr>
+        <w:shd w:val="clear" w:color="auto" w:fill="1F1F1F"/>
+        <w:spacing w:after="0" w:line="285" w:lineRule="atLeast"/>
+        <w:ind w:firstLine="708"/>
+        <w:rPr>
+          <w:rFonts w:ascii="Consolas" w:eastAsia="Times New Roman" w:hAnsi="Consolas" w:cs="Times New Roman"/>
+          <w:color w:val="CCCCCC"/>
+          <w:kern w:val="0"/>
+          <w:sz w:val="21"/>
+          <w:szCs w:val="21"/>
+          <w:lang w:eastAsia="it-IT"/>
+          <w14:ligatures w14:val="none"/>
+        </w:rPr>
+      </w:pPr>
+      <w:r>
+        <w:rPr>
+          <w:rFonts w:ascii="Consolas" w:eastAsia="Times New Roman" w:hAnsi="Consolas" w:cs="Times New Roman"/>
+          <w:color w:val="CE9178"/>
+          <w:kern w:val="0"/>
+          <w:sz w:val="21"/>
+          <w:szCs w:val="21"/>
+          <w:lang w:eastAsia="it-IT"/>
+          <w14:ligatures w14:val="none"/>
+        </w:rPr>
+        <w:t>Options:</w:t>
+      </w:r>
+    </w:p>
+    <w:p>
+      <w:pPr>
+        <w:shd w:val="clear" w:color="auto" w:fill="1F1F1F"/>
+        <w:spacing w:after="0" w:line="285" w:lineRule="atLeast"/>
+        <w:ind w:firstLine="708"/>
+        <w:rPr>
+          <w:rFonts w:ascii="Consolas" w:eastAsia="Times New Roman" w:hAnsi="Consolas" w:cs="Times New Roman"/>
+          <w:color w:val="CCCCCC"/>
+          <w:kern w:val="0"/>
+          <w:sz w:val="21"/>
+          <w:szCs w:val="21"/>
+          <w:lang w:eastAsia="it-IT"/>
+          <w14:ligatures w14:val="none"/>
+        </w:rPr>
+      </w:pPr>
+      <w:r>
+        <w:rPr>
+          <w:rFonts w:ascii="Consolas" w:eastAsia="Times New Roman" w:hAnsi="Consolas" w:cs="Times New Roman"/>
+          <w:color w:val="CE9178"/>
+          <w:kern w:val="0"/>
+          <w:sz w:val="21"/>
+          <w:szCs w:val="21"/>
+          <w:lang w:eastAsia="it-IT"/>
+          <w14:ligatures w14:val="none"/>
+        </w:rPr>
+        <w:t xml:space="preserve">   </w:t>
+      </w:r>
+      <w:r>
+        <w:rPr>
+          <w:rFonts w:ascii="Consolas" w:eastAsia="Times New Roman" w:hAnsi="Consolas" w:cs="Times New Roman"/>
+          <w:color w:val="CE9178"/>
+          <w:kern w:val="0"/>
+          <w:sz w:val="21"/>
+          <w:szCs w:val="21"/>
+          <w:lang w:eastAsia="it-IT"/>
+          <w14:ligatures w14:val="none"/>
+        </w:rPr>
+        <w:t>A: "</w:t>
+      </w:r>
+      <w:r>
+        <w:rPr>
+          <w:rFonts w:ascii="Consolas" w:eastAsia="Times New Roman" w:hAnsi="Consolas" w:cs="Times New Roman"/>
+          <w:color w:val="569CD6"/>
+          <w:kern w:val="0"/>
+          <w:sz w:val="21"/>
+          <w:szCs w:val="21"/>
+          <w:lang w:eastAsia="it-IT"/>
+          <w14:ligatures w14:val="none"/>
+        </w:rPr>
+        <w:t>{</w:t>
+      </w:r>
+      <w:r>
+        <w:rPr>
+          <w:rFonts w:ascii="Consolas" w:eastAsia="Times New Roman" w:hAnsi="Consolas" w:cs="Times New Roman"/>
+          <w:color w:val="CCCCCC"/>
+          <w:kern w:val="0"/>
+          <w:sz w:val="21"/>
+          <w:szCs w:val="21"/>
+          <w:lang w:eastAsia="it-IT"/>
+          <w14:ligatures w14:val="none"/>
+        </w:rPr>
+        <w:t>e1</w:t>
+      </w:r>
+      <w:r>
+        <w:rPr>
+          <w:rFonts w:ascii="Consolas" w:eastAsia="Times New Roman" w:hAnsi="Consolas" w:cs="Times New Roman"/>
+          <w:color w:val="569CD6"/>
+          <w:kern w:val="0"/>
+          <w:sz w:val="21"/>
+          <w:szCs w:val="21"/>
+          <w:lang w:eastAsia="it-IT"/>
+          <w14:ligatures w14:val="none"/>
+        </w:rPr>
+        <w:t>}</w:t>
+      </w:r>
+      <w:r>
+        <w:rPr>
+          <w:rFonts w:ascii="Consolas" w:eastAsia="Times New Roman" w:hAnsi="Consolas" w:cs="Times New Roman"/>
+          <w:color w:val="CE9178"/>
+          <w:kern w:val="0"/>
+          <w:sz w:val="21"/>
+          <w:szCs w:val="21"/>
+          <w:lang w:eastAsia="it-IT"/>
+          <w14:ligatures w14:val="none"/>
+        </w:rPr>
+        <w:t xml:space="preserve">" </w:t>
+      </w:r>
+      <w:r>
+        <w:rPr>
+          <w:rFonts w:ascii="Consolas" w:eastAsia="Times New Roman" w:hAnsi="Consolas" w:cs="Times New Roman"/>
+          <w:color w:val="569CD6"/>
+          <w:kern w:val="0"/>
+          <w:sz w:val="21"/>
+          <w:szCs w:val="21"/>
+          <w:lang w:eastAsia="it-IT"/>
+          <w14:ligatures w14:val="none"/>
+        </w:rPr>
+        <w:t>{</w:t>
+      </w:r>
+      <w:proofErr w:type="spellStart"/>
+      <w:r>
+        <w:rPr>
+          <w:rFonts w:ascii="Consolas" w:eastAsia="Times New Roman" w:hAnsi="Consolas" w:cs="Times New Roman"/>
+          <w:color w:val="CCCCCC"/>
+          <w:kern w:val="0"/>
+          <w:sz w:val="21"/>
+          <w:szCs w:val="21"/>
+          <w:lang w:eastAsia="it-IT"/>
+          <w14:ligatures w14:val="none"/>
+        </w:rPr>
+        <w:t>pick_random_causal_</w:t>
+      </w:r>
+      <w:proofErr w:type="gramStart"/>
+      <w:r>
+        <w:rPr>
+          <w:rFonts w:ascii="Consolas" w:eastAsia="Times New Roman" w:hAnsi="Consolas" w:cs="Times New Roman"/>
+          <w:color w:val="CCCCCC"/>
+          <w:kern w:val="0"/>
+          <w:sz w:val="21"/>
+          <w:szCs w:val="21"/>
+          <w:lang w:eastAsia="it-IT"/>
+          <w14:ligatures w14:val="none"/>
+        </w:rPr>
+        <w:t>verb</w:t>
+      </w:r>
+      <w:proofErr w:type="spellEnd"/>
+      <w:r>
+        <w:rPr>
+          <w:rFonts w:ascii="Consolas" w:eastAsia="Times New Roman" w:hAnsi="Consolas" w:cs="Times New Roman"/>
+          <w:color w:val="CCCCCC"/>
+          <w:kern w:val="0"/>
+          <w:sz w:val="21"/>
+          <w:szCs w:val="21"/>
+          <w:lang w:eastAsia="it-IT"/>
+          <w14:ligatures w14:val="none"/>
+        </w:rPr>
+        <w:t>(</w:t>
+      </w:r>
+      <w:proofErr w:type="gramEnd"/>
+      <w:r>
+        <w:rPr>
+          <w:rFonts w:ascii="Consolas" w:eastAsia="Times New Roman" w:hAnsi="Consolas" w:cs="Times New Roman"/>
+          <w:color w:val="CCCCCC"/>
+          <w:kern w:val="0"/>
+          <w:sz w:val="21"/>
+          <w:szCs w:val="21"/>
+          <w:lang w:eastAsia="it-IT"/>
+          <w14:ligatures w14:val="none"/>
+        </w:rPr>
+        <w:t>)</w:t>
+      </w:r>
+      <w:r>
+        <w:rPr>
+          <w:rFonts w:ascii="Consolas" w:eastAsia="Times New Roman" w:hAnsi="Consolas" w:cs="Times New Roman"/>
+          <w:color w:val="569CD6"/>
+          <w:kern w:val="0"/>
+          <w:sz w:val="21"/>
+          <w:szCs w:val="21"/>
+          <w:lang w:eastAsia="it-IT"/>
+          <w14:ligatures w14:val="none"/>
+        </w:rPr>
+        <w:t>}</w:t>
+      </w:r>
+      <w:r>
+        <w:rPr>
+          <w:rFonts w:ascii="Consolas" w:eastAsia="Times New Roman" w:hAnsi="Consolas" w:cs="Times New Roman"/>
+          <w:color w:val="CE9178"/>
+          <w:kern w:val="0"/>
+          <w:sz w:val="21"/>
+          <w:szCs w:val="21"/>
+          <w:lang w:eastAsia="it-IT"/>
+          <w14:ligatures w14:val="none"/>
+        </w:rPr>
+        <w:t xml:space="preserve"> "</w:t>
+      </w:r>
+      <w:r>
+        <w:rPr>
+          <w:rFonts w:ascii="Consolas" w:eastAsia="Times New Roman" w:hAnsi="Consolas" w:cs="Times New Roman"/>
+          <w:color w:val="569CD6"/>
+          <w:kern w:val="0"/>
+          <w:sz w:val="21"/>
+          <w:szCs w:val="21"/>
+          <w:lang w:eastAsia="it-IT"/>
+          <w14:ligatures w14:val="none"/>
+        </w:rPr>
+        <w:t>{</w:t>
+      </w:r>
+      <w:r>
+        <w:rPr>
+          <w:rFonts w:ascii="Consolas" w:eastAsia="Times New Roman" w:hAnsi="Consolas" w:cs="Times New Roman"/>
+          <w:color w:val="CCCCCC"/>
+          <w:kern w:val="0"/>
+          <w:sz w:val="21"/>
+          <w:szCs w:val="21"/>
+          <w:lang w:eastAsia="it-IT"/>
+          <w14:ligatures w14:val="none"/>
+        </w:rPr>
+        <w:t>e2</w:t>
+      </w:r>
+      <w:r>
+        <w:rPr>
+          <w:rFonts w:ascii="Consolas" w:eastAsia="Times New Roman" w:hAnsi="Consolas" w:cs="Times New Roman"/>
+          <w:color w:val="569CD6"/>
+          <w:kern w:val="0"/>
+          <w:sz w:val="21"/>
+          <w:szCs w:val="21"/>
+          <w:lang w:eastAsia="it-IT"/>
+          <w14:ligatures w14:val="none"/>
+        </w:rPr>
+        <w:t>}</w:t>
+      </w:r>
+      <w:r>
+        <w:rPr>
+          <w:rFonts w:ascii="Consolas" w:eastAsia="Times New Roman" w:hAnsi="Consolas" w:cs="Times New Roman"/>
+          <w:color w:val="CE9178"/>
+          <w:kern w:val="0"/>
+          <w:sz w:val="21"/>
+          <w:szCs w:val="21"/>
+          <w:lang w:eastAsia="it-IT"/>
+          <w14:ligatures w14:val="none"/>
+        </w:rPr>
+        <w:t xml:space="preserve">"; </w:t>
+      </w:r>
+    </w:p>
+    <w:p>
+      <w:pPr>
+        <w:shd w:val="clear" w:color="auto" w:fill="1F1F1F"/>
+        <w:spacing w:after="0" w:line="285" w:lineRule="atLeast"/>
+        <w:rPr>
+          <w:rFonts w:ascii="Consolas" w:eastAsia="Times New Roman" w:hAnsi="Consolas" w:cs="Times New Roman"/>
+          <w:color w:val="CCCCCC"/>
+          <w:kern w:val="0"/>
+          <w:sz w:val="21"/>
+          <w:szCs w:val="21"/>
+          <w:lang w:eastAsia="it-IT"/>
+          <w14:ligatures w14:val="none"/>
+        </w:rPr>
+      </w:pPr>
+      <w:r>
+        <w:rPr>
+          <w:rFonts w:ascii="Consolas" w:eastAsia="Times New Roman" w:hAnsi="Consolas" w:cs="Times New Roman"/>
+          <w:color w:val="CE9178"/>
+          <w:kern w:val="0"/>
+          <w:sz w:val="21"/>
+          <w:szCs w:val="21"/>
+          <w:lang w:eastAsia="it-IT"/>
+          <w14:ligatures w14:val="none"/>
+        </w:rPr>
+        <w:t xml:space="preserve">   </w:t>
+      </w:r>
+      <w:r>
+        <w:rPr>
+          <w:rFonts w:ascii="Consolas" w:eastAsia="Times New Roman" w:hAnsi="Consolas" w:cs="Times New Roman"/>
+          <w:color w:val="CE9178"/>
+          <w:kern w:val="0"/>
+          <w:sz w:val="21"/>
+          <w:szCs w:val="21"/>
+          <w:lang w:eastAsia="it-IT"/>
+          <w14:ligatures w14:val="none"/>
+        </w:rPr>
+        <w:tab/>
+        <w:t xml:space="preserve">   </w:t>
+      </w:r>
+      <w:r>
+        <w:rPr>
+          <w:rFonts w:ascii="Consolas" w:eastAsia="Times New Roman" w:hAnsi="Consolas" w:cs="Times New Roman"/>
+          <w:color w:val="CE9178"/>
+          <w:kern w:val="0"/>
+          <w:sz w:val="21"/>
+          <w:szCs w:val="21"/>
+          <w:lang w:eastAsia="it-IT"/>
+          <w14:ligatures w14:val="none"/>
+        </w:rPr>
+        <w:t>B: "</w:t>
+      </w:r>
+      <w:r>
+        <w:rPr>
+          <w:rFonts w:ascii="Consolas" w:eastAsia="Times New Roman" w:hAnsi="Consolas" w:cs="Times New Roman"/>
+          <w:color w:val="569CD6"/>
+          <w:kern w:val="0"/>
+          <w:sz w:val="21"/>
+          <w:szCs w:val="21"/>
+          <w:lang w:eastAsia="it-IT"/>
+          <w14:ligatures w14:val="none"/>
+        </w:rPr>
+        <w:t>{</w:t>
+      </w:r>
+      <w:r>
+        <w:rPr>
+          <w:rFonts w:ascii="Consolas" w:eastAsia="Times New Roman" w:hAnsi="Consolas" w:cs="Times New Roman"/>
+          <w:color w:val="CCCCCC"/>
+          <w:kern w:val="0"/>
+          <w:sz w:val="21"/>
+          <w:szCs w:val="21"/>
+          <w:lang w:eastAsia="it-IT"/>
+          <w14:ligatures w14:val="none"/>
+        </w:rPr>
+        <w:t>e2</w:t>
+      </w:r>
+      <w:r>
+        <w:rPr>
+          <w:rFonts w:ascii="Consolas" w:eastAsia="Times New Roman" w:hAnsi="Consolas" w:cs="Times New Roman"/>
+          <w:color w:val="569CD6"/>
+          <w:kern w:val="0"/>
+          <w:sz w:val="21"/>
+          <w:szCs w:val="21"/>
+          <w:lang w:eastAsia="it-IT"/>
+          <w14:ligatures w14:val="none"/>
+        </w:rPr>
+        <w:t>}</w:t>
+      </w:r>
+      <w:r>
+        <w:rPr>
+          <w:rFonts w:ascii="Consolas" w:eastAsia="Times New Roman" w:hAnsi="Consolas" w:cs="Times New Roman"/>
+          <w:color w:val="CE9178"/>
+          <w:kern w:val="0"/>
+          <w:sz w:val="21"/>
+          <w:szCs w:val="21"/>
+          <w:lang w:eastAsia="it-IT"/>
+          <w14:ligatures w14:val="none"/>
+        </w:rPr>
+        <w:t xml:space="preserve">" </w:t>
+      </w:r>
+      <w:r>
+        <w:rPr>
+          <w:rFonts w:ascii="Consolas" w:eastAsia="Times New Roman" w:hAnsi="Consolas" w:cs="Times New Roman"/>
+          <w:color w:val="569CD6"/>
+          <w:kern w:val="0"/>
+          <w:sz w:val="21"/>
+          <w:szCs w:val="21"/>
+          <w:lang w:eastAsia="it-IT"/>
+          <w14:ligatures w14:val="none"/>
+        </w:rPr>
+        <w:t>{</w:t>
+      </w:r>
+      <w:proofErr w:type="spellStart"/>
+      <w:r>
+        <w:rPr>
+          <w:rFonts w:ascii="Consolas" w:eastAsia="Times New Roman" w:hAnsi="Consolas" w:cs="Times New Roman"/>
+          <w:color w:val="CCCCCC"/>
+          <w:kern w:val="0"/>
+          <w:sz w:val="21"/>
+          <w:szCs w:val="21"/>
+          <w:lang w:eastAsia="it-IT"/>
+          <w14:ligatures w14:val="none"/>
+        </w:rPr>
+        <w:t>pick_random_causal_</w:t>
+      </w:r>
+      <w:proofErr w:type="gramStart"/>
+      <w:r>
+        <w:rPr>
+          <w:rFonts w:ascii="Consolas" w:eastAsia="Times New Roman" w:hAnsi="Consolas" w:cs="Times New Roman"/>
+          <w:color w:val="CCCCCC"/>
+          <w:kern w:val="0"/>
+          <w:sz w:val="21"/>
+          <w:szCs w:val="21"/>
+          <w:lang w:eastAsia="it-IT"/>
+          <w14:ligatures w14:val="none"/>
+        </w:rPr>
+        <w:t>verb</w:t>
+      </w:r>
+      <w:proofErr w:type="spellEnd"/>
+      <w:r>
+        <w:rPr>
+          <w:rFonts w:ascii="Consolas" w:eastAsia="Times New Roman" w:hAnsi="Consolas" w:cs="Times New Roman"/>
+          <w:color w:val="CCCCCC"/>
+          <w:kern w:val="0"/>
+          <w:sz w:val="21"/>
+          <w:szCs w:val="21"/>
+          <w:lang w:eastAsia="it-IT"/>
+          <w14:ligatures w14:val="none"/>
+        </w:rPr>
+        <w:t>(</w:t>
+      </w:r>
+      <w:proofErr w:type="gramEnd"/>
+      <w:r>
+        <w:rPr>
+          <w:rFonts w:ascii="Consolas" w:eastAsia="Times New Roman" w:hAnsi="Consolas" w:cs="Times New Roman"/>
+          <w:color w:val="CCCCCC"/>
+          <w:kern w:val="0"/>
+          <w:sz w:val="21"/>
+          <w:szCs w:val="21"/>
+          <w:lang w:eastAsia="it-IT"/>
+          <w14:ligatures w14:val="none"/>
+        </w:rPr>
+        <w:t>)</w:t>
+      </w:r>
+      <w:r>
+        <w:rPr>
+          <w:rFonts w:ascii="Consolas" w:eastAsia="Times New Roman" w:hAnsi="Consolas" w:cs="Times New Roman"/>
+          <w:color w:val="569CD6"/>
+          <w:kern w:val="0"/>
+          <w:sz w:val="21"/>
+          <w:szCs w:val="21"/>
+          <w:lang w:eastAsia="it-IT"/>
+          <w14:ligatures w14:val="none"/>
+        </w:rPr>
+        <w:t>}</w:t>
+      </w:r>
+      <w:r>
+        <w:rPr>
+          <w:rFonts w:ascii="Consolas" w:eastAsia="Times New Roman" w:hAnsi="Consolas" w:cs="Times New Roman"/>
+          <w:color w:val="CE9178"/>
+          <w:kern w:val="0"/>
+          <w:sz w:val="21"/>
+          <w:szCs w:val="21"/>
+          <w:lang w:eastAsia="it-IT"/>
+          <w14:ligatures w14:val="none"/>
+        </w:rPr>
+        <w:t xml:space="preserve"> "</w:t>
+      </w:r>
+      <w:r>
+        <w:rPr>
+          <w:rFonts w:ascii="Consolas" w:eastAsia="Times New Roman" w:hAnsi="Consolas" w:cs="Times New Roman"/>
+          <w:color w:val="569CD6"/>
+          <w:kern w:val="0"/>
+          <w:sz w:val="21"/>
+          <w:szCs w:val="21"/>
+          <w:lang w:eastAsia="it-IT"/>
+          <w14:ligatures w14:val="none"/>
+        </w:rPr>
+        <w:t>{</w:t>
+      </w:r>
+      <w:r>
+        <w:rPr>
+          <w:rFonts w:ascii="Consolas" w:eastAsia="Times New Roman" w:hAnsi="Consolas" w:cs="Times New Roman"/>
+          <w:color w:val="CCCCCC"/>
+          <w:kern w:val="0"/>
+          <w:sz w:val="21"/>
+          <w:szCs w:val="21"/>
+          <w:lang w:eastAsia="it-IT"/>
+          <w14:ligatures w14:val="none"/>
+        </w:rPr>
+        <w:t>e1</w:t>
+      </w:r>
+      <w:r>
+        <w:rPr>
+          <w:rFonts w:ascii="Consolas" w:eastAsia="Times New Roman" w:hAnsi="Consolas" w:cs="Times New Roman"/>
+          <w:color w:val="569CD6"/>
+          <w:kern w:val="0"/>
+          <w:sz w:val="21"/>
+          <w:szCs w:val="21"/>
+          <w:lang w:eastAsia="it-IT"/>
+          <w14:ligatures w14:val="none"/>
+        </w:rPr>
+        <w:t>}</w:t>
+      </w:r>
+      <w:r>
+        <w:rPr>
+          <w:rFonts w:ascii="Consolas" w:eastAsia="Times New Roman" w:hAnsi="Consolas" w:cs="Times New Roman"/>
+          <w:color w:val="CE9178"/>
+          <w:kern w:val="0"/>
+          <w:sz w:val="21"/>
+          <w:szCs w:val="21"/>
+          <w:lang w:eastAsia="it-IT"/>
+          <w14:ligatures w14:val="none"/>
+        </w:rPr>
+        <w:t xml:space="preserve">"; </w:t>
+      </w:r>
+    </w:p>
+    <w:p>
+      <w:pPr>
+        <w:shd w:val="clear" w:color="auto" w:fill="1F1F1F"/>
+        <w:spacing w:after="0" w:line="285" w:lineRule="atLeast"/>
+        <w:rPr>
+          <w:rFonts w:ascii="Consolas" w:eastAsia="Times New Roman" w:hAnsi="Consolas" w:cs="Times New Roman"/>
+          <w:color w:val="CCCCCC"/>
+          <w:kern w:val="0"/>
+          <w:sz w:val="21"/>
+          <w:szCs w:val="21"/>
+          <w:lang w:eastAsia="it-IT"/>
+          <w14:ligatures w14:val="none"/>
+        </w:rPr>
+      </w:pPr>
+      <w:r>
+        <w:rPr>
+          <w:rFonts w:ascii="Consolas" w:eastAsia="Times New Roman" w:hAnsi="Consolas" w:cs="Times New Roman"/>
+          <w:color w:val="CE9178"/>
+          <w:kern w:val="0"/>
+          <w:sz w:val="21"/>
+          <w:szCs w:val="21"/>
+          <w:lang w:eastAsia="it-IT"/>
+          <w14:ligatures w14:val="none"/>
+        </w:rPr>
+        <w:t>         C: "</w:t>
+      </w:r>
+      <w:r>
+        <w:rPr>
+          <w:rFonts w:ascii="Consolas" w:eastAsia="Times New Roman" w:hAnsi="Consolas" w:cs="Times New Roman"/>
+          <w:color w:val="569CD6"/>
+          <w:kern w:val="0"/>
+          <w:sz w:val="21"/>
+          <w:szCs w:val="21"/>
+          <w:lang w:eastAsia="it-IT"/>
+          <w14:ligatures w14:val="none"/>
+        </w:rPr>
+        <w:t>{</w:t>
+      </w:r>
+      <w:r>
+        <w:rPr>
+          <w:rFonts w:ascii="Consolas" w:eastAsia="Times New Roman" w:hAnsi="Consolas" w:cs="Times New Roman"/>
+          <w:color w:val="CCCCCC"/>
+          <w:kern w:val="0"/>
+          <w:sz w:val="21"/>
+          <w:szCs w:val="21"/>
+          <w:lang w:eastAsia="it-IT"/>
+          <w14:ligatures w14:val="none"/>
+        </w:rPr>
+        <w:t>e1</w:t>
+      </w:r>
+      <w:r>
+        <w:rPr>
+          <w:rFonts w:ascii="Consolas" w:eastAsia="Times New Roman" w:hAnsi="Consolas" w:cs="Times New Roman"/>
+          <w:color w:val="569CD6"/>
+          <w:kern w:val="0"/>
+          <w:sz w:val="21"/>
+          <w:szCs w:val="21"/>
+          <w:lang w:eastAsia="it-IT"/>
+          <w14:ligatures w14:val="none"/>
+        </w:rPr>
+        <w:t>}</w:t>
+      </w:r>
+      <w:r>
+        <w:rPr>
+          <w:rFonts w:ascii="Consolas" w:eastAsia="Times New Roman" w:hAnsi="Consolas" w:cs="Times New Roman"/>
+          <w:color w:val="CE9178"/>
+          <w:kern w:val="0"/>
+          <w:sz w:val="21"/>
+          <w:szCs w:val="21"/>
+          <w:lang w:eastAsia="it-IT"/>
+          <w14:ligatures w14:val="none"/>
+        </w:rPr>
+        <w:t>" and "</w:t>
+      </w:r>
+      <w:r>
+        <w:rPr>
+          <w:rFonts w:ascii="Consolas" w:eastAsia="Times New Roman" w:hAnsi="Consolas" w:cs="Times New Roman"/>
+          <w:color w:val="569CD6"/>
+          <w:kern w:val="0"/>
+          <w:sz w:val="21"/>
+          <w:szCs w:val="21"/>
+          <w:lang w:eastAsia="it-IT"/>
+          <w14:ligatures w14:val="none"/>
+        </w:rPr>
+        <w:t>{</w:t>
+      </w:r>
+      <w:r>
+        <w:rPr>
+          <w:rFonts w:ascii="Consolas" w:eastAsia="Times New Roman" w:hAnsi="Consolas" w:cs="Times New Roman"/>
+          <w:color w:val="CCCCCC"/>
+          <w:kern w:val="0"/>
+          <w:sz w:val="21"/>
+          <w:szCs w:val="21"/>
+          <w:lang w:eastAsia="it-IT"/>
+          <w14:ligatures w14:val="none"/>
+        </w:rPr>
+        <w:t>e2</w:t>
+      </w:r>
+      <w:r>
+        <w:rPr>
+          <w:rFonts w:ascii="Consolas" w:eastAsia="Times New Roman" w:hAnsi="Consolas" w:cs="Times New Roman"/>
+          <w:color w:val="569CD6"/>
+          <w:kern w:val="0"/>
+          <w:sz w:val="21"/>
+          <w:szCs w:val="21"/>
+          <w:lang w:eastAsia="it-IT"/>
+          <w14:ligatures w14:val="none"/>
+        </w:rPr>
+        <w:t>}</w:t>
+      </w:r>
+      <w:r>
+        <w:rPr>
+          <w:rFonts w:ascii="Consolas" w:eastAsia="Times New Roman" w:hAnsi="Consolas" w:cs="Times New Roman"/>
+          <w:color w:val="CE9178"/>
+          <w:kern w:val="0"/>
+          <w:sz w:val="21"/>
+          <w:szCs w:val="21"/>
+          <w:lang w:eastAsia="it-IT"/>
+          <w14:ligatures w14:val="none"/>
+        </w:rPr>
+        <w:t xml:space="preserve">" are not directly causally </w:t>
+      </w:r>
+      <w:proofErr w:type="gramStart"/>
+      <w:r>
+        <w:rPr>
+          <w:rFonts w:ascii="Consolas" w:eastAsia="Times New Roman" w:hAnsi="Consolas" w:cs="Times New Roman"/>
+          <w:color w:val="CE9178"/>
+          <w:kern w:val="0"/>
+          <w:sz w:val="21"/>
+          <w:szCs w:val="21"/>
+          <w:lang w:eastAsia="it-IT"/>
+          <w14:ligatures w14:val="none"/>
+        </w:rPr>
+        <w:t>related;</w:t>
+      </w:r>
+      <w:proofErr w:type="gramEnd"/>
+      <w:r>
+        <w:rPr>
+          <w:rFonts w:ascii="Consolas" w:eastAsia="Times New Roman" w:hAnsi="Consolas" w:cs="Times New Roman"/>
+          <w:color w:val="CE9178"/>
+          <w:kern w:val="0"/>
+          <w:sz w:val="21"/>
+          <w:szCs w:val="21"/>
+          <w:lang w:eastAsia="it-IT"/>
+          <w14:ligatures w14:val="none"/>
+        </w:rPr>
+        <w:t xml:space="preserve"> </w:t>
+      </w:r>
+    </w:p>
+    <w:p>
+      <w:pPr>
+        <w:shd w:val="clear" w:color="auto" w:fill="1F1F1F"/>
+        <w:spacing w:after="0" w:line="285" w:lineRule="atLeast"/>
+        <w:rPr>
+          <w:rFonts w:ascii="Consolas" w:eastAsia="Times New Roman" w:hAnsi="Consolas" w:cs="Times New Roman"/>
+          <w:color w:val="CCCCCC"/>
+          <w:kern w:val="0"/>
+          <w:sz w:val="21"/>
+          <w:szCs w:val="21"/>
+          <w:lang w:eastAsia="it-IT"/>
+          <w14:ligatures w14:val="none"/>
+        </w:rPr>
+      </w:pPr>
+      <w:r>
+        <w:rPr>
+          <w:rFonts w:ascii="Consolas" w:eastAsia="Times New Roman" w:hAnsi="Consolas" w:cs="Times New Roman"/>
+          <w:color w:val="CE9178"/>
+          <w:kern w:val="0"/>
+          <w:sz w:val="21"/>
+          <w:szCs w:val="21"/>
+          <w:lang w:eastAsia="it-IT"/>
+          <w14:ligatures w14:val="none"/>
+        </w:rPr>
+        <w:t>         D: there is a common factor that is the cause for both "</w:t>
+      </w:r>
+      <w:r>
+        <w:rPr>
+          <w:rFonts w:ascii="Consolas" w:eastAsia="Times New Roman" w:hAnsi="Consolas" w:cs="Times New Roman"/>
+          <w:color w:val="569CD6"/>
+          <w:kern w:val="0"/>
+          <w:sz w:val="21"/>
+          <w:szCs w:val="21"/>
+          <w:lang w:eastAsia="it-IT"/>
+          <w14:ligatures w14:val="none"/>
+        </w:rPr>
+        <w:t>{</w:t>
+      </w:r>
+      <w:r>
+        <w:rPr>
+          <w:rFonts w:ascii="Consolas" w:eastAsia="Times New Roman" w:hAnsi="Consolas" w:cs="Times New Roman"/>
+          <w:color w:val="CCCCCC"/>
+          <w:kern w:val="0"/>
+          <w:sz w:val="21"/>
+          <w:szCs w:val="21"/>
+          <w:lang w:eastAsia="it-IT"/>
+          <w14:ligatures w14:val="none"/>
+        </w:rPr>
+        <w:t>e1</w:t>
+      </w:r>
+      <w:r>
+        <w:rPr>
+          <w:rFonts w:ascii="Consolas" w:eastAsia="Times New Roman" w:hAnsi="Consolas" w:cs="Times New Roman"/>
+          <w:color w:val="569CD6"/>
+          <w:kern w:val="0"/>
+          <w:sz w:val="21"/>
+          <w:szCs w:val="21"/>
+          <w:lang w:eastAsia="it-IT"/>
+          <w14:ligatures w14:val="none"/>
+        </w:rPr>
+        <w:t>}</w:t>
+      </w:r>
+      <w:r>
+        <w:rPr>
+          <w:rFonts w:ascii="Consolas" w:eastAsia="Times New Roman" w:hAnsi="Consolas" w:cs="Times New Roman"/>
+          <w:color w:val="CE9178"/>
+          <w:kern w:val="0"/>
+          <w:sz w:val="21"/>
+          <w:szCs w:val="21"/>
+          <w:lang w:eastAsia="it-IT"/>
+          <w14:ligatures w14:val="none"/>
+        </w:rPr>
+        <w:t>" and "</w:t>
+      </w:r>
+      <w:r>
+        <w:rPr>
+          <w:rFonts w:ascii="Consolas" w:eastAsia="Times New Roman" w:hAnsi="Consolas" w:cs="Times New Roman"/>
+          <w:color w:val="569CD6"/>
+          <w:kern w:val="0"/>
+          <w:sz w:val="21"/>
+          <w:szCs w:val="21"/>
+          <w:lang w:eastAsia="it-IT"/>
+          <w14:ligatures w14:val="none"/>
+        </w:rPr>
+        <w:t>{</w:t>
+      </w:r>
+      <w:r>
+        <w:rPr>
+          <w:rFonts w:ascii="Consolas" w:eastAsia="Times New Roman" w:hAnsi="Consolas" w:cs="Times New Roman"/>
+          <w:color w:val="CCCCCC"/>
+          <w:kern w:val="0"/>
+          <w:sz w:val="21"/>
+          <w:szCs w:val="21"/>
+          <w:lang w:eastAsia="it-IT"/>
+          <w14:ligatures w14:val="none"/>
+        </w:rPr>
+        <w:t>e2</w:t>
+      </w:r>
+      <w:r>
+        <w:rPr>
+          <w:rFonts w:ascii="Consolas" w:eastAsia="Times New Roman" w:hAnsi="Consolas" w:cs="Times New Roman"/>
+          <w:color w:val="569CD6"/>
+          <w:kern w:val="0"/>
+          <w:sz w:val="21"/>
+          <w:szCs w:val="21"/>
+          <w:lang w:eastAsia="it-IT"/>
+          <w14:ligatures w14:val="none"/>
+        </w:rPr>
+        <w:t>}</w:t>
+      </w:r>
+      <w:proofErr w:type="gramStart"/>
+      <w:r>
+        <w:rPr>
+          <w:rFonts w:ascii="Consolas" w:eastAsia="Times New Roman" w:hAnsi="Consolas" w:cs="Times New Roman"/>
+          <w:color w:val="CE9178"/>
+          <w:kern w:val="0"/>
+          <w:sz w:val="21"/>
+          <w:szCs w:val="21"/>
+          <w:lang w:eastAsia="it-IT"/>
+          <w14:ligatures w14:val="none"/>
+        </w:rPr>
+        <w:t>";</w:t>
+      </w:r>
+      <w:proofErr w:type="gramEnd"/>
+    </w:p>
+    <w:p>
+      <w:pPr>
+        <w:shd w:val="clear" w:color="auto" w:fill="1F1F1F"/>
+        <w:spacing w:after="0" w:line="285" w:lineRule="atLeast"/>
+        <w:rPr>
+          <w:rFonts w:ascii="Consolas" w:eastAsia="Times New Roman" w:hAnsi="Consolas" w:cs="Times New Roman"/>
+          <w:color w:val="CCCCCC"/>
+          <w:kern w:val="0"/>
+          <w:sz w:val="21"/>
+          <w:szCs w:val="21"/>
+          <w:lang w:eastAsia="it-IT"/>
+          <w14:ligatures w14:val="none"/>
+        </w:rPr>
+      </w:pPr>
+    </w:p>
+    <w:p>
+      <w:pPr>
+        <w:shd w:val="clear" w:color="auto" w:fill="1F1F1F"/>
+        <w:spacing w:after="0" w:line="285" w:lineRule="atLeast"/>
+        <w:rPr>
+          <w:rFonts w:ascii="Consolas" w:eastAsia="Times New Roman" w:hAnsi="Consolas" w:cs="Times New Roman"/>
+          <w:color w:val="CCCCCC"/>
+          <w:kern w:val="0"/>
+          <w:sz w:val="21"/>
+          <w:szCs w:val="21"/>
+          <w:lang w:eastAsia="it-IT"/>
+          <w14:ligatures w14:val="none"/>
+        </w:rPr>
+      </w:pPr>
+    </w:p>
+    <w:p>
+      <w:pPr>
+        <w:shd w:val="clear" w:color="auto" w:fill="1F1F1F"/>
+        <w:spacing w:after="0" w:line="285" w:lineRule="atLeast"/>
+        <w:rPr>
+          <w:rFonts w:ascii="Consolas" w:eastAsia="Times New Roman" w:hAnsi="Consolas" w:cs="Times New Roman"/>
+          <w:color w:val="CCCCCC"/>
+          <w:kern w:val="0"/>
+          <w:sz w:val="21"/>
+          <w:szCs w:val="21"/>
+          <w:lang w:eastAsia="it-IT"/>
+          <w14:ligatures w14:val="none"/>
+        </w:rPr>
+      </w:pPr>
+      <w:r>
+        <w:rPr>
+          <w:rFonts w:ascii="Consolas" w:eastAsia="Times New Roman" w:hAnsi="Consolas" w:cs="Times New Roman"/>
+          <w:color w:val="CE9178"/>
+          <w:kern w:val="0"/>
+          <w:sz w:val="21"/>
+          <w:szCs w:val="21"/>
+          <w:lang w:eastAsia="it-IT"/>
+          <w14:ligatures w14:val="none"/>
+        </w:rPr>
+        <w:t xml:space="preserve">Your response should analyze the situation in a step-by-step manner, ensuring the correctness of the ultimate conclusion, which should accurately reflect the likely causal connection between the two entities based on the information </w:t>
+      </w:r>
+      <w:r>
+        <w:rPr>
+          <w:rFonts w:ascii="Consolas" w:eastAsia="Times New Roman" w:hAnsi="Consolas" w:cs="Times New Roman"/>
+          <w:color w:val="569CD6"/>
+          <w:kern w:val="0"/>
+          <w:sz w:val="21"/>
+          <w:szCs w:val="21"/>
+          <w:lang w:eastAsia="it-IT"/>
+          <w14:ligatures w14:val="none"/>
+        </w:rPr>
+        <w:t>{</w:t>
+      </w:r>
+      <w:r>
+        <w:rPr>
+          <w:rFonts w:ascii="Consolas" w:eastAsia="Times New Roman" w:hAnsi="Consolas" w:cs="Times New Roman"/>
+          <w:color w:val="CE9178"/>
+          <w:kern w:val="0"/>
+          <w:sz w:val="21"/>
+          <w:szCs w:val="21"/>
+          <w:lang w:eastAsia="it-IT"/>
+          <w14:ligatures w14:val="none"/>
+        </w:rPr>
+        <w:t>"presented in the text"</w:t>
+      </w:r>
+      <w:r>
+        <w:rPr>
+          <w:rFonts w:ascii="Consolas" w:eastAsia="Times New Roman" w:hAnsi="Consolas" w:cs="Times New Roman"/>
+          <w:color w:val="CCCCCC"/>
+          <w:kern w:val="0"/>
+          <w:sz w:val="21"/>
+          <w:szCs w:val="21"/>
+          <w:lang w:eastAsia="it-IT"/>
+          <w14:ligatures w14:val="none"/>
+        </w:rPr>
+        <w:t xml:space="preserve"> </w:t>
+      </w:r>
+      <w:r>
+        <w:rPr>
+          <w:rFonts w:ascii="Consolas" w:eastAsia="Times New Roman" w:hAnsi="Consolas" w:cs="Times New Roman"/>
+          <w:color w:val="C586C0"/>
+          <w:kern w:val="0"/>
+          <w:sz w:val="21"/>
+          <w:szCs w:val="21"/>
+          <w:lang w:eastAsia="it-IT"/>
+          <w14:ligatures w14:val="none"/>
+        </w:rPr>
+        <w:t>if</w:t>
+      </w:r>
+      <w:r>
+        <w:rPr>
+          <w:rFonts w:ascii="Consolas" w:eastAsia="Times New Roman" w:hAnsi="Consolas" w:cs="Times New Roman"/>
+          <w:color w:val="CCCCCC"/>
+          <w:kern w:val="0"/>
+          <w:sz w:val="21"/>
+          <w:szCs w:val="21"/>
+          <w:lang w:eastAsia="it-IT"/>
+          <w14:ligatures w14:val="none"/>
+        </w:rPr>
+        <w:t xml:space="preserve"> text </w:t>
+      </w:r>
+      <w:r>
+        <w:rPr>
+          <w:rFonts w:ascii="Consolas" w:eastAsia="Times New Roman" w:hAnsi="Consolas" w:cs="Times New Roman"/>
+          <w:color w:val="C586C0"/>
+          <w:kern w:val="0"/>
+          <w:sz w:val="21"/>
+          <w:szCs w:val="21"/>
+          <w:lang w:eastAsia="it-IT"/>
+          <w14:ligatures w14:val="none"/>
+        </w:rPr>
+        <w:t>else</w:t>
+      </w:r>
+      <w:r>
+        <w:rPr>
+          <w:rFonts w:ascii="Consolas" w:eastAsia="Times New Roman" w:hAnsi="Consolas" w:cs="Times New Roman"/>
+          <w:color w:val="CCCCCC"/>
+          <w:kern w:val="0"/>
+          <w:sz w:val="21"/>
+          <w:szCs w:val="21"/>
+          <w:lang w:eastAsia="it-IT"/>
+          <w14:ligatures w14:val="none"/>
+        </w:rPr>
+        <w:t xml:space="preserve"> </w:t>
+      </w:r>
+      <w:r>
+        <w:rPr>
+          <w:rFonts w:ascii="Consolas" w:eastAsia="Times New Roman" w:hAnsi="Consolas" w:cs="Times New Roman"/>
+          <w:color w:val="CE9178"/>
+          <w:kern w:val="0"/>
+          <w:sz w:val="21"/>
+          <w:szCs w:val="21"/>
+          <w:lang w:eastAsia="it-IT"/>
+          <w14:ligatures w14:val="none"/>
+        </w:rPr>
+        <w:t>""</w:t>
+      </w:r>
+      <w:r>
+        <w:rPr>
+          <w:rFonts w:ascii="Consolas" w:eastAsia="Times New Roman" w:hAnsi="Consolas" w:cs="Times New Roman"/>
+          <w:color w:val="569CD6"/>
+          <w:kern w:val="0"/>
+          <w:sz w:val="21"/>
+          <w:szCs w:val="21"/>
+          <w:lang w:eastAsia="it-IT"/>
+          <w14:ligatures w14:val="none"/>
+        </w:rPr>
+        <w:t>}</w:t>
+      </w:r>
+      <w:r>
+        <w:rPr>
+          <w:rFonts w:ascii="Consolas" w:eastAsia="Times New Roman" w:hAnsi="Consolas" w:cs="Times New Roman"/>
+          <w:color w:val="CE9178"/>
+          <w:kern w:val="0"/>
+          <w:sz w:val="21"/>
+          <w:szCs w:val="21"/>
+          <w:lang w:eastAsia="it-IT"/>
+          <w14:ligatures w14:val="none"/>
+        </w:rPr>
+        <w:t xml:space="preserve"> </w:t>
+      </w:r>
+      <w:r>
+        <w:rPr>
+          <w:rFonts w:ascii="Consolas" w:eastAsia="Times New Roman" w:hAnsi="Consolas" w:cs="Times New Roman"/>
+          <w:color w:val="569CD6"/>
+          <w:kern w:val="0"/>
+          <w:sz w:val="21"/>
+          <w:szCs w:val="21"/>
+          <w:lang w:eastAsia="it-IT"/>
+          <w14:ligatures w14:val="none"/>
+        </w:rPr>
+        <w:t>{</w:t>
+      </w:r>
+      <w:r>
+        <w:rPr>
+          <w:rFonts w:ascii="Consolas" w:eastAsia="Times New Roman" w:hAnsi="Consolas" w:cs="Times New Roman"/>
+          <w:color w:val="CE9178"/>
+          <w:kern w:val="0"/>
+          <w:sz w:val="21"/>
+          <w:szCs w:val="21"/>
+          <w:lang w:eastAsia="it-IT"/>
+          <w14:ligatures w14:val="none"/>
+        </w:rPr>
+        <w:t>"and any additional knowledge"</w:t>
+      </w:r>
+      <w:r>
+        <w:rPr>
+          <w:rFonts w:ascii="Consolas" w:eastAsia="Times New Roman" w:hAnsi="Consolas" w:cs="Times New Roman"/>
+          <w:color w:val="CCCCCC"/>
+          <w:kern w:val="0"/>
+          <w:sz w:val="21"/>
+          <w:szCs w:val="21"/>
+          <w:lang w:eastAsia="it-IT"/>
+          <w14:ligatures w14:val="none"/>
+        </w:rPr>
+        <w:t xml:space="preserve"> </w:t>
+      </w:r>
+      <w:r>
+        <w:rPr>
+          <w:rFonts w:ascii="Consolas" w:eastAsia="Times New Roman" w:hAnsi="Consolas" w:cs="Times New Roman"/>
+          <w:color w:val="C586C0"/>
+          <w:kern w:val="0"/>
+          <w:sz w:val="21"/>
+          <w:szCs w:val="21"/>
+          <w:lang w:eastAsia="it-IT"/>
+          <w14:ligatures w14:val="none"/>
+        </w:rPr>
+        <w:t>if</w:t>
+      </w:r>
+      <w:r>
+        <w:rPr>
+          <w:rFonts w:ascii="Consolas" w:eastAsia="Times New Roman" w:hAnsi="Consolas" w:cs="Times New Roman"/>
+          <w:color w:val="CCCCCC"/>
+          <w:kern w:val="0"/>
+          <w:sz w:val="21"/>
+          <w:szCs w:val="21"/>
+          <w:lang w:eastAsia="it-IT"/>
+          <w14:ligatures w14:val="none"/>
+        </w:rPr>
+        <w:t xml:space="preserve"> text </w:t>
+      </w:r>
+      <w:r>
+        <w:rPr>
+          <w:rFonts w:ascii="Consolas" w:eastAsia="Times New Roman" w:hAnsi="Consolas" w:cs="Times New Roman"/>
+          <w:color w:val="569CD6"/>
+          <w:kern w:val="0"/>
+          <w:sz w:val="21"/>
+          <w:szCs w:val="21"/>
+          <w:lang w:eastAsia="it-IT"/>
+          <w14:ligatures w14:val="none"/>
+        </w:rPr>
+        <w:t>and</w:t>
+      </w:r>
+      <w:r>
+        <w:rPr>
+          <w:rFonts w:ascii="Consolas" w:eastAsia="Times New Roman" w:hAnsi="Consolas" w:cs="Times New Roman"/>
+          <w:color w:val="CCCCCC"/>
+          <w:kern w:val="0"/>
+          <w:sz w:val="21"/>
+          <w:szCs w:val="21"/>
+          <w:lang w:eastAsia="it-IT"/>
+          <w14:ligatures w14:val="none"/>
+        </w:rPr>
+        <w:t xml:space="preserve"> </w:t>
+      </w:r>
+      <w:proofErr w:type="spellStart"/>
+      <w:r>
+        <w:rPr>
+          <w:rFonts w:ascii="Consolas" w:eastAsia="Times New Roman" w:hAnsi="Consolas" w:cs="Times New Roman"/>
+          <w:color w:val="CCCCCC"/>
+          <w:kern w:val="0"/>
+          <w:sz w:val="21"/>
+          <w:szCs w:val="21"/>
+          <w:lang w:eastAsia="it-IT"/>
+          <w14:ligatures w14:val="none"/>
+        </w:rPr>
+        <w:t>use_pretrained_knowledge</w:t>
+      </w:r>
+      <w:proofErr w:type="spellEnd"/>
+      <w:r>
+        <w:rPr>
+          <w:rFonts w:ascii="Consolas" w:eastAsia="Times New Roman" w:hAnsi="Consolas" w:cs="Times New Roman"/>
+          <w:color w:val="CCCCCC"/>
+          <w:kern w:val="0"/>
+          <w:sz w:val="21"/>
+          <w:szCs w:val="21"/>
+          <w:lang w:eastAsia="it-IT"/>
+          <w14:ligatures w14:val="none"/>
+        </w:rPr>
+        <w:t xml:space="preserve"> </w:t>
+      </w:r>
+      <w:r>
+        <w:rPr>
+          <w:rFonts w:ascii="Consolas" w:eastAsia="Times New Roman" w:hAnsi="Consolas" w:cs="Times New Roman"/>
+          <w:color w:val="C586C0"/>
+          <w:kern w:val="0"/>
+          <w:sz w:val="21"/>
+          <w:szCs w:val="21"/>
+          <w:lang w:eastAsia="it-IT"/>
+          <w14:ligatures w14:val="none"/>
+        </w:rPr>
+        <w:t>else</w:t>
+      </w:r>
+      <w:r>
+        <w:rPr>
+          <w:rFonts w:ascii="Consolas" w:eastAsia="Times New Roman" w:hAnsi="Consolas" w:cs="Times New Roman"/>
+          <w:color w:val="CCCCCC"/>
+          <w:kern w:val="0"/>
+          <w:sz w:val="21"/>
+          <w:szCs w:val="21"/>
+          <w:lang w:eastAsia="it-IT"/>
+          <w14:ligatures w14:val="none"/>
+        </w:rPr>
+        <w:t xml:space="preserve"> </w:t>
+      </w:r>
+      <w:r>
+        <w:rPr>
+          <w:rFonts w:ascii="Consolas" w:eastAsia="Times New Roman" w:hAnsi="Consolas" w:cs="Times New Roman"/>
+          <w:color w:val="CE9178"/>
+          <w:kern w:val="0"/>
+          <w:sz w:val="21"/>
+          <w:szCs w:val="21"/>
+          <w:lang w:eastAsia="it-IT"/>
+          <w14:ligatures w14:val="none"/>
+        </w:rPr>
+        <w:t>""</w:t>
+      </w:r>
+      <w:r>
+        <w:rPr>
+          <w:rFonts w:ascii="Consolas" w:eastAsia="Times New Roman" w:hAnsi="Consolas" w:cs="Times New Roman"/>
+          <w:color w:val="569CD6"/>
+          <w:kern w:val="0"/>
+          <w:sz w:val="21"/>
+          <w:szCs w:val="21"/>
+          <w:lang w:eastAsia="it-IT"/>
+          <w14:ligatures w14:val="none"/>
+        </w:rPr>
+        <w:t>}</w:t>
+      </w:r>
+      <w:r>
+        <w:rPr>
+          <w:rFonts w:ascii="Consolas" w:eastAsia="Times New Roman" w:hAnsi="Consolas" w:cs="Times New Roman"/>
+          <w:color w:val="CE9178"/>
+          <w:kern w:val="0"/>
+          <w:sz w:val="21"/>
+          <w:szCs w:val="21"/>
+          <w:lang w:eastAsia="it-IT"/>
+          <w14:ligatures w14:val="none"/>
+        </w:rPr>
+        <w:t xml:space="preserve"> </w:t>
+      </w:r>
+      <w:r>
+        <w:rPr>
+          <w:rFonts w:ascii="Consolas" w:eastAsia="Times New Roman" w:hAnsi="Consolas" w:cs="Times New Roman"/>
+          <w:color w:val="569CD6"/>
+          <w:kern w:val="0"/>
+          <w:sz w:val="21"/>
+          <w:szCs w:val="21"/>
+          <w:lang w:eastAsia="it-IT"/>
+          <w14:ligatures w14:val="none"/>
+        </w:rPr>
+        <w:t>{</w:t>
+      </w:r>
+      <w:r>
+        <w:rPr>
+          <w:rFonts w:ascii="Consolas" w:eastAsia="Times New Roman" w:hAnsi="Consolas" w:cs="Times New Roman"/>
+          <w:color w:val="CE9178"/>
+          <w:kern w:val="0"/>
+          <w:sz w:val="21"/>
+          <w:szCs w:val="21"/>
+          <w:lang w:eastAsia="it-IT"/>
+          <w14:ligatures w14:val="none"/>
+        </w:rPr>
+        <w:t>"you are aware of"</w:t>
+      </w:r>
+      <w:r>
+        <w:rPr>
+          <w:rFonts w:ascii="Consolas" w:eastAsia="Times New Roman" w:hAnsi="Consolas" w:cs="Times New Roman"/>
+          <w:color w:val="CCCCCC"/>
+          <w:kern w:val="0"/>
+          <w:sz w:val="21"/>
+          <w:szCs w:val="21"/>
+          <w:lang w:eastAsia="it-IT"/>
+          <w14:ligatures w14:val="none"/>
+        </w:rPr>
+        <w:t xml:space="preserve"> </w:t>
+      </w:r>
+      <w:r>
+        <w:rPr>
+          <w:rFonts w:ascii="Consolas" w:eastAsia="Times New Roman" w:hAnsi="Consolas" w:cs="Times New Roman"/>
+          <w:color w:val="C586C0"/>
+          <w:kern w:val="0"/>
+          <w:sz w:val="21"/>
+          <w:szCs w:val="21"/>
+          <w:lang w:eastAsia="it-IT"/>
+          <w14:ligatures w14:val="none"/>
+        </w:rPr>
+        <w:t>if</w:t>
+      </w:r>
+      <w:r>
+        <w:rPr>
+          <w:rFonts w:ascii="Consolas" w:eastAsia="Times New Roman" w:hAnsi="Consolas" w:cs="Times New Roman"/>
+          <w:color w:val="CCCCCC"/>
+          <w:kern w:val="0"/>
+          <w:sz w:val="21"/>
+          <w:szCs w:val="21"/>
+          <w:lang w:eastAsia="it-IT"/>
+          <w14:ligatures w14:val="none"/>
+        </w:rPr>
+        <w:t xml:space="preserve"> </w:t>
+      </w:r>
+      <w:proofErr w:type="spellStart"/>
+      <w:r>
+        <w:rPr>
+          <w:rFonts w:ascii="Consolas" w:eastAsia="Times New Roman" w:hAnsi="Consolas" w:cs="Times New Roman"/>
+          <w:color w:val="CCCCCC"/>
+          <w:kern w:val="0"/>
+          <w:sz w:val="21"/>
+          <w:szCs w:val="21"/>
+          <w:lang w:eastAsia="it-IT"/>
+          <w14:ligatures w14:val="none"/>
+        </w:rPr>
+        <w:t>use_pretrained_knowledge</w:t>
+      </w:r>
+      <w:proofErr w:type="spellEnd"/>
+      <w:r>
+        <w:rPr>
+          <w:rFonts w:ascii="Consolas" w:eastAsia="Times New Roman" w:hAnsi="Consolas" w:cs="Times New Roman"/>
+          <w:color w:val="CCCCCC"/>
+          <w:kern w:val="0"/>
+          <w:sz w:val="21"/>
+          <w:szCs w:val="21"/>
+          <w:lang w:eastAsia="it-IT"/>
+          <w14:ligatures w14:val="none"/>
+        </w:rPr>
+        <w:t xml:space="preserve"> </w:t>
+      </w:r>
+      <w:r>
+        <w:rPr>
+          <w:rFonts w:ascii="Consolas" w:eastAsia="Times New Roman" w:hAnsi="Consolas" w:cs="Times New Roman"/>
+          <w:color w:val="569CD6"/>
+          <w:kern w:val="0"/>
+          <w:sz w:val="21"/>
+          <w:szCs w:val="21"/>
+          <w:lang w:eastAsia="it-IT"/>
+          <w14:ligatures w14:val="none"/>
+        </w:rPr>
+        <w:t>or</w:t>
+      </w:r>
+      <w:r>
+        <w:rPr>
+          <w:rFonts w:ascii="Consolas" w:eastAsia="Times New Roman" w:hAnsi="Consolas" w:cs="Times New Roman"/>
+          <w:color w:val="CCCCCC"/>
+          <w:kern w:val="0"/>
+          <w:sz w:val="21"/>
+          <w:szCs w:val="21"/>
+          <w:lang w:eastAsia="it-IT"/>
+          <w14:ligatures w14:val="none"/>
+        </w:rPr>
+        <w:t xml:space="preserve"> </w:t>
+      </w:r>
+      <w:r>
+        <w:rPr>
+          <w:rFonts w:ascii="Consolas" w:eastAsia="Times New Roman" w:hAnsi="Consolas" w:cs="Times New Roman"/>
+          <w:color w:val="569CD6"/>
+          <w:kern w:val="0"/>
+          <w:sz w:val="21"/>
+          <w:szCs w:val="21"/>
+          <w:lang w:eastAsia="it-IT"/>
+          <w14:ligatures w14:val="none"/>
+        </w:rPr>
+        <w:t>not</w:t>
+      </w:r>
+      <w:r>
+        <w:rPr>
+          <w:rFonts w:ascii="Consolas" w:eastAsia="Times New Roman" w:hAnsi="Consolas" w:cs="Times New Roman"/>
+          <w:color w:val="CCCCCC"/>
+          <w:kern w:val="0"/>
+          <w:sz w:val="21"/>
+          <w:szCs w:val="21"/>
+          <w:lang w:eastAsia="it-IT"/>
+          <w14:ligatures w14:val="none"/>
+        </w:rPr>
+        <w:t xml:space="preserve"> text </w:t>
+      </w:r>
+      <w:r>
+        <w:rPr>
+          <w:rFonts w:ascii="Consolas" w:eastAsia="Times New Roman" w:hAnsi="Consolas" w:cs="Times New Roman"/>
+          <w:color w:val="C586C0"/>
+          <w:kern w:val="0"/>
+          <w:sz w:val="21"/>
+          <w:szCs w:val="21"/>
+          <w:lang w:eastAsia="it-IT"/>
+          <w14:ligatures w14:val="none"/>
+        </w:rPr>
+        <w:t>else</w:t>
+      </w:r>
+      <w:r>
+        <w:rPr>
+          <w:rFonts w:ascii="Consolas" w:eastAsia="Times New Roman" w:hAnsi="Consolas" w:cs="Times New Roman"/>
+          <w:color w:val="CCCCCC"/>
+          <w:kern w:val="0"/>
+          <w:sz w:val="21"/>
+          <w:szCs w:val="21"/>
+          <w:lang w:eastAsia="it-IT"/>
+          <w14:ligatures w14:val="none"/>
+        </w:rPr>
+        <w:t xml:space="preserve"> </w:t>
+      </w:r>
+      <w:r>
+        <w:rPr>
+          <w:rFonts w:ascii="Consolas" w:eastAsia="Times New Roman" w:hAnsi="Consolas" w:cs="Times New Roman"/>
+          <w:color w:val="CE9178"/>
+          <w:kern w:val="0"/>
+          <w:sz w:val="21"/>
+          <w:szCs w:val="21"/>
+          <w:lang w:eastAsia="it-IT"/>
+          <w14:ligatures w14:val="none"/>
+        </w:rPr>
+        <w:t>""</w:t>
+      </w:r>
+      <w:r>
+        <w:rPr>
+          <w:rFonts w:ascii="Consolas" w:eastAsia="Times New Roman" w:hAnsi="Consolas" w:cs="Times New Roman"/>
+          <w:color w:val="569CD6"/>
+          <w:kern w:val="0"/>
+          <w:sz w:val="21"/>
+          <w:szCs w:val="21"/>
+          <w:lang w:eastAsia="it-IT"/>
+          <w14:ligatures w14:val="none"/>
+        </w:rPr>
+        <w:t>}</w:t>
+      </w:r>
+      <w:r>
+        <w:rPr>
+          <w:rFonts w:ascii="Consolas" w:eastAsia="Times New Roman" w:hAnsi="Consolas" w:cs="Times New Roman"/>
+          <w:color w:val="CE9178"/>
+          <w:kern w:val="0"/>
+          <w:sz w:val="21"/>
+          <w:szCs w:val="21"/>
+          <w:lang w:eastAsia="it-IT"/>
+          <w14:ligatures w14:val="none"/>
+        </w:rPr>
+        <w:t>.</w:t>
+      </w:r>
+    </w:p>
+    <w:p>
+      <w:pPr>
+        <w:shd w:val="clear" w:color="auto" w:fill="1F1F1F"/>
+        <w:spacing w:after="0" w:line="285" w:lineRule="atLeast"/>
+        <w:rPr>
+          <w:rFonts w:ascii="Consolas" w:eastAsia="Times New Roman" w:hAnsi="Consolas" w:cs="Times New Roman"/>
+          <w:color w:val="CCCCCC"/>
+          <w:kern w:val="0"/>
+          <w:sz w:val="21"/>
+          <w:szCs w:val="21"/>
+          <w:lang w:eastAsia="it-IT"/>
+          <w14:ligatures w14:val="none"/>
+        </w:rPr>
+      </w:pPr>
+      <w:r>
+        <w:rPr>
+          <w:rFonts w:ascii="Consolas" w:eastAsia="Times New Roman" w:hAnsi="Consolas" w:cs="Times New Roman"/>
+          <w:color w:val="CE9178"/>
+          <w:kern w:val="0"/>
+          <w:sz w:val="21"/>
+          <w:szCs w:val="21"/>
+          <w:lang w:eastAsia="it-IT"/>
+          <w14:ligatures w14:val="none"/>
+        </w:rPr>
+        <w:t>If no clear causal relationship is apparent, select the appropriate option accordingly.</w:t>
+      </w:r>
+    </w:p>
+    <w:p>
+      <w:pPr>
+        <w:shd w:val="clear" w:color="auto" w:fill="1F1F1F"/>
+        <w:spacing w:after="0" w:line="285" w:lineRule="atLeast"/>
+        <w:rPr>
+          <w:rFonts w:ascii="Consolas" w:eastAsia="Times New Roman" w:hAnsi="Consolas" w:cs="Times New Roman"/>
+          <w:color w:val="CCCCCC"/>
+          <w:kern w:val="0"/>
+          <w:sz w:val="21"/>
+          <w:szCs w:val="21"/>
+          <w:lang w:eastAsia="it-IT"/>
+          <w14:ligatures w14:val="none"/>
+        </w:rPr>
+      </w:pPr>
+    </w:p>
+    <w:p>
+      <w:pPr>
+        <w:shd w:val="clear" w:color="auto" w:fill="1F1F1F"/>
+        <w:spacing w:after="0" w:line="285" w:lineRule="atLeast"/>
+        <w:rPr>
+          <w:rFonts w:ascii="Consolas" w:eastAsia="Times New Roman" w:hAnsi="Consolas" w:cs="Times New Roman"/>
+          <w:color w:val="CCCCCC"/>
+          <w:kern w:val="0"/>
+          <w:sz w:val="21"/>
+          <w:szCs w:val="21"/>
+          <w:lang w:eastAsia="it-IT"/>
+          <w14:ligatures w14:val="none"/>
+        </w:rPr>
+      </w:pPr>
+      <w:r>
+        <w:rPr>
+          <w:rFonts w:ascii="Consolas" w:eastAsia="Times New Roman" w:hAnsi="Consolas" w:cs="Times New Roman"/>
+          <w:color w:val="CE9178"/>
+          <w:kern w:val="0"/>
+          <w:sz w:val="21"/>
+          <w:szCs w:val="21"/>
+          <w:lang w:eastAsia="it-IT"/>
+          <w14:ligatures w14:val="none"/>
+        </w:rPr>
+        <w:t>Then provide your final answer within the tags &lt;Answer&gt;[answer]&lt;/Answer&gt;, (</w:t>
+      </w:r>
+      <w:proofErr w:type="gramStart"/>
+      <w:r>
+        <w:rPr>
+          <w:rFonts w:ascii="Consolas" w:eastAsia="Times New Roman" w:hAnsi="Consolas" w:cs="Times New Roman"/>
+          <w:color w:val="CE9178"/>
+          <w:kern w:val="0"/>
+          <w:sz w:val="21"/>
+          <w:szCs w:val="21"/>
+          <w:lang w:eastAsia="it-IT"/>
+          <w14:ligatures w14:val="none"/>
+        </w:rPr>
+        <w:t>e.g.</w:t>
+      </w:r>
+      <w:proofErr w:type="gramEnd"/>
+      <w:r>
+        <w:rPr>
+          <w:rFonts w:ascii="Consolas" w:eastAsia="Times New Roman" w:hAnsi="Consolas" w:cs="Times New Roman"/>
+          <w:color w:val="CE9178"/>
+          <w:kern w:val="0"/>
+          <w:sz w:val="21"/>
+          <w:szCs w:val="21"/>
+          <w:lang w:eastAsia="it-IT"/>
+          <w14:ligatures w14:val="none"/>
+        </w:rPr>
+        <w:t xml:space="preserve"> &lt;Answer&gt;C&lt;/Answer&gt;).</w:t>
+      </w:r>
+    </w:p>
+    <w:p>
+      <w:pPr>
+        <w:shd w:val="clear" w:color="auto" w:fill="1F1F1F"/>
+        <w:spacing w:after="0" w:line="285" w:lineRule="atLeast"/>
+        <w:rPr>
+          <w:rFonts w:ascii="Consolas" w:eastAsia="Times New Roman" w:hAnsi="Consolas" w:cs="Times New Roman"/>
+          <w:color w:val="CCCCCC"/>
+          <w:kern w:val="0"/>
+          <w:sz w:val="21"/>
+          <w:szCs w:val="21"/>
+          <w:lang w:eastAsia="it-IT"/>
+          <w14:ligatures w14:val="none"/>
+        </w:rPr>
+      </w:pPr>
+    </w:p>
+    <w:p>
+      <w:r>
+        <w:br w:type="page"/>
+      </w:r>
+    </w:p>
+    <w:p>
       <w:pPr>
         <w:rPr>
           <w:rFonts w:asciiTheme="majorHAnsi" w:eastAsiaTheme="majorEastAsia" w:hAnsiTheme="majorHAnsi" w:cstheme="majorBidi"/>
@@ -31842,22 +35091,12 @@
           <w:szCs w:val="56"/>
         </w:rPr>
       </w:pPr>
-      <w:r>
-        <w:br w:type="page"/>
-      </w:r>
     </w:p>
     <w:p>
       <w:pPr>
         <w:pStyle w:val="Titolo"/>
-        <w:rPr>
-          <w:lang w:val="it-IT"/>
-        </w:rPr>
-      </w:pPr>
-      <w:r>
-        <w:rPr>
-          <w:lang w:val="it-IT"/>
-        </w:rPr>
-        <w:lastRenderedPageBreak/>
+      </w:pPr>
+      <w:r>
         <w:t>Sources:</w:t>
       </w:r>
     </w:p>

</xml_diff>